<commit_message>
task id in title page
</commit_message>
<xml_diff>
--- a/ML--1819-task-107--team-09.docx
+++ b/ML--1819-task-107--team-09.docx
@@ -1,6 +1,6 @@
 
 <file path=word/document.xml><?xml version="1.0" encoding="utf-8"?>
-<w:document xmlns:wpc="http://schemas.microsoft.com/office/word/2010/wordprocessingCanvas" xmlns:mo="http://schemas.microsoft.com/office/mac/office/2008/main" xmlns:mc="http://schemas.openxmlformats.org/markup-compatibility/2006" xmlns:mv="urn:schemas-microsoft-com:mac:vml" xmlns:o="urn:schemas-microsoft-com:office:office" xmlns:r="http://schemas.openxmlformats.org/officeDocument/2006/relationships" xmlns:m="http://schemas.openxmlformats.org/officeDocument/2006/math" xmlns:v="urn:schemas-microsoft-com:vml" xmlns:wp14="http://schemas.microsoft.com/office/word/2010/wordprocessingDrawing" xmlns:wp="http://schemas.openxmlformats.org/drawingml/2006/wordprocessingDrawing" xmlns:w10="urn:schemas-microsoft-com:office:word" xmlns:w="http://schemas.openxmlformats.org/wordprocessingml/2006/main" xmlns:w14="http://schemas.microsoft.com/office/word/2010/wordml" xmlns:w15="http://schemas.microsoft.com/office/word/2012/wordml" xmlns:wpg="http://schemas.microsoft.com/office/word/2010/wordprocessingGroup" xmlns:wpi="http://schemas.microsoft.com/office/word/2010/wordprocessingInk" xmlns:wne="http://schemas.microsoft.com/office/word/2006/wordml" xmlns:wps="http://schemas.microsoft.com/office/word/2010/wordprocessingShape" mc:Ignorable="w14 w15 wp14">
+<w:document xmlns:wpc="http://schemas.microsoft.com/office/word/2010/wordprocessingCanvas" xmlns:cx="http://schemas.microsoft.com/office/drawing/2014/chartex" xmlns:cx1="http://schemas.microsoft.com/office/drawing/2015/9/8/chartex" xmlns:cx2="http://schemas.microsoft.com/office/drawing/2015/10/21/chartex" xmlns:cx3="http://schemas.microsoft.com/office/drawing/2016/5/9/chartex" xmlns:cx4="http://schemas.microsoft.com/office/drawing/2016/5/10/chartex" xmlns:cx5="http://schemas.microsoft.com/office/drawing/2016/5/11/chartex" xmlns:cx6="http://schemas.microsoft.com/office/drawing/2016/5/12/chartex" xmlns:cx7="http://schemas.microsoft.com/office/drawing/2016/5/13/chartex" xmlns:cx8="http://schemas.microsoft.com/office/drawing/2016/5/14/chartex" xmlns:mc="http://schemas.openxmlformats.org/markup-compatibility/2006" xmlns:aink="http://schemas.microsoft.com/office/drawing/2016/ink" xmlns:am3d="http://schemas.microsoft.com/office/drawing/2017/model3d" xmlns:o="urn:schemas-microsoft-com:office:office" xmlns:r="http://schemas.openxmlformats.org/officeDocument/2006/relationships" xmlns:m="http://schemas.openxmlformats.org/officeDocument/2006/math" xmlns:v="urn:schemas-microsoft-com:vml" xmlns:wp14="http://schemas.microsoft.com/office/word/2010/wordprocessingDrawing" xmlns:wp="http://schemas.openxmlformats.org/drawingml/2006/wordprocessingDrawing" xmlns:w10="urn:schemas-microsoft-com:office:word" xmlns:w="http://schemas.openxmlformats.org/wordprocessingml/2006/main" xmlns:w14="http://schemas.microsoft.com/office/word/2010/wordml" xmlns:w15="http://schemas.microsoft.com/office/word/2012/wordml" xmlns:w16cid="http://schemas.microsoft.com/office/word/2016/wordml/cid" xmlns:w16se="http://schemas.microsoft.com/office/word/2015/wordml/symex" xmlns:wpg="http://schemas.microsoft.com/office/word/2010/wordprocessingGroup" xmlns:wpi="http://schemas.microsoft.com/office/word/2010/wordprocessingInk" xmlns:wne="http://schemas.microsoft.com/office/word/2006/wordml" xmlns:wps="http://schemas.microsoft.com/office/word/2010/wordprocessingShape" mc:Ignorable="w14 w15 w16se w16cid wp14">
   <w:body>
     <w:p>
       <w:pPr>
@@ -85,6 +85,16 @@
           <w:iCs/>
           <w14:ligatures w14:val="standard"/>
         </w:rPr>
+        <w:t xml:space="preserve">107 - </w:t>
+      </w:r>
+      <w:bookmarkStart w:id="1" w:name="_GoBack"/>
+      <w:bookmarkEnd w:id="1"/>
+      <w:r>
+        <w:rPr>
+          <w:bCs/>
+          <w:iCs/>
+          <w14:ligatures w14:val="standard"/>
+        </w:rPr>
         <w:t>Twitter Users Gender Prediction</w:t>
       </w:r>
     </w:p>
@@ -106,7 +116,6 @@
           <w:szCs w:val="24"/>
           <w14:ligatures w14:val="standard"/>
         </w:rPr>
-        <w:lastRenderedPageBreak/>
         <w:t>Team members:</w:t>
       </w:r>
       <w:r>
@@ -179,7 +188,6 @@
           <w14:ligatures w14:val="standard"/>
         </w:rPr>
       </w:pPr>
-      <w:proofErr w:type="spellStart"/>
       <w:r>
         <w:rPr>
           <w:b w:val="0"/>
@@ -188,10 +196,37 @@
           <w:szCs w:val="22"/>
           <w14:ligatures w14:val="standard"/>
         </w:rPr>
-        <w:t>Zihan</w:t>
-      </w:r>
-      <w:proofErr w:type="spellEnd"/>
-      <w:r>
+        <w:t>Zihan Huang 18300321</w:t>
+      </w:r>
+    </w:p>
+    <w:p>
+      <w:pPr>
+        <w:pStyle w:val="Titledocument"/>
+        <w:jc w:val="both"/>
+        <w:rPr>
+          <w:b w:val="0"/>
+          <w:bCs/>
+          <w:sz w:val="24"/>
+          <w:szCs w:val="24"/>
+          <w14:ligatures w14:val="standard"/>
+        </w:rPr>
+      </w:pPr>
+      <w:r>
+        <w:rPr>
+          <w:b w:val="0"/>
+          <w:bCs/>
+          <w:sz w:val="24"/>
+          <w:szCs w:val="24"/>
+          <w14:ligatures w14:val="standard"/>
+        </w:rPr>
+        <w:t>Work Contribution:</w:t>
+      </w:r>
+    </w:p>
+    <w:p>
+      <w:pPr>
+        <w:pStyle w:val="Titledocument"/>
+        <w:ind w:left="708"/>
+        <w:jc w:val="both"/>
         <w:rPr>
           <w:b w:val="0"/>
           <w:bCs/>
@@ -199,37 +234,8 @@
           <w:szCs w:val="22"/>
           <w14:ligatures w14:val="standard"/>
         </w:rPr>
-        <w:t xml:space="preserve"> Huang 18300321</w:t>
-      </w:r>
-    </w:p>
-    <w:p>
-      <w:pPr>
-        <w:pStyle w:val="Titledocument"/>
-        <w:jc w:val="both"/>
-        <w:rPr>
-          <w:b w:val="0"/>
-          <w:bCs/>
-          <w:sz w:val="24"/>
-          <w:szCs w:val="24"/>
-          <w14:ligatures w14:val="standard"/>
-        </w:rPr>
-      </w:pPr>
-      <w:r>
-        <w:rPr>
-          <w:b w:val="0"/>
-          <w:bCs/>
-          <w:sz w:val="24"/>
-          <w:szCs w:val="24"/>
-          <w14:ligatures w14:val="standard"/>
-        </w:rPr>
-        <w:t>Work Contribution:</w:t>
-      </w:r>
-    </w:p>
-    <w:p>
-      <w:pPr>
-        <w:pStyle w:val="Titledocument"/>
-        <w:ind w:left="708"/>
-        <w:jc w:val="both"/>
+      </w:pPr>
+      <w:r>
         <w:rPr>
           <w:b w:val="0"/>
           <w:bCs/>
@@ -237,7 +243,8 @@
           <w:szCs w:val="22"/>
           <w14:ligatures w14:val="standard"/>
         </w:rPr>
-      </w:pPr>
+        <w:t>Nicholas Bonello</w:t>
+      </w:r>
       <w:r>
         <w:rPr>
           <w:b w:val="0"/>
@@ -246,7 +253,7 @@
           <w:szCs w:val="22"/>
           <w14:ligatures w14:val="standard"/>
         </w:rPr>
-        <w:t>Nicholas Bonello</w:t>
+        <w:t xml:space="preserve">: </w:t>
       </w:r>
       <w:r>
         <w:rPr>
@@ -256,7 +263,7 @@
           <w:szCs w:val="22"/>
           <w14:ligatures w14:val="standard"/>
         </w:rPr>
-        <w:t xml:space="preserve">: </w:t>
+        <w:t>Plot and analyze the tweets count and favorite counts</w:t>
       </w:r>
       <w:r>
         <w:rPr>
@@ -266,7 +273,7 @@
           <w:szCs w:val="22"/>
           <w14:ligatures w14:val="standard"/>
         </w:rPr>
-        <w:t>Plot and analyze the tweets count and favorite counts</w:t>
+        <w:t xml:space="preserve">, </w:t>
       </w:r>
       <w:r>
         <w:rPr>
@@ -276,7 +283,7 @@
           <w:szCs w:val="22"/>
           <w14:ligatures w14:val="standard"/>
         </w:rPr>
-        <w:t xml:space="preserve">, </w:t>
+        <w:t>side bar color and link color</w:t>
       </w:r>
       <w:r>
         <w:rPr>
@@ -286,7 +293,7 @@
           <w:szCs w:val="22"/>
           <w14:ligatures w14:val="standard"/>
         </w:rPr>
-        <w:t>side bar color and link color</w:t>
+        <w:t xml:space="preserve">, </w:t>
       </w:r>
       <w:r>
         <w:rPr>
@@ -296,7 +303,7 @@
           <w:szCs w:val="22"/>
           <w14:ligatures w14:val="standard"/>
         </w:rPr>
-        <w:t xml:space="preserve">, </w:t>
+        <w:t>color in RGB separately</w:t>
       </w:r>
       <w:r>
         <w:rPr>
@@ -306,7 +313,7 @@
           <w:szCs w:val="22"/>
           <w14:ligatures w14:val="standard"/>
         </w:rPr>
-        <w:t>color in RGB separately</w:t>
+        <w:t>.</w:t>
       </w:r>
       <w:r>
         <w:rPr>
@@ -316,7 +323,7 @@
           <w:szCs w:val="22"/>
           <w14:ligatures w14:val="standard"/>
         </w:rPr>
-        <w:t>.</w:t>
+        <w:t xml:space="preserve"> </w:t>
       </w:r>
       <w:r>
         <w:rPr>
@@ -326,7 +333,7 @@
           <w:szCs w:val="22"/>
           <w14:ligatures w14:val="standard"/>
         </w:rPr>
-        <w:t xml:space="preserve"> </w:t>
+        <w:t>Process the tweet content and description and apply logistic regression.</w:t>
       </w:r>
       <w:r>
         <w:rPr>
@@ -336,7 +343,7 @@
           <w:szCs w:val="22"/>
           <w14:ligatures w14:val="standard"/>
         </w:rPr>
-        <w:t>Process the tweet content and description and apply logistic regression.</w:t>
+        <w:t xml:space="preserve"> </w:t>
       </w:r>
       <w:r>
         <w:rPr>
@@ -346,9 +353,14 @@
           <w:szCs w:val="22"/>
           <w14:ligatures w14:val="standard"/>
         </w:rPr>
-        <w:t xml:space="preserve"> </w:t>
-      </w:r>
-      <w:r>
+        <w:t>Write the report.</w:t>
+      </w:r>
+    </w:p>
+    <w:p>
+      <w:pPr>
+        <w:pStyle w:val="Titledocument"/>
+        <w:ind w:left="708"/>
+        <w:jc w:val="both"/>
         <w:rPr>
           <w:b w:val="0"/>
           <w:bCs/>
@@ -356,14 +368,8 @@
           <w:szCs w:val="22"/>
           <w14:ligatures w14:val="standard"/>
         </w:rPr>
-        <w:t>Write the report.</w:t>
-      </w:r>
-    </w:p>
-    <w:p>
-      <w:pPr>
-        <w:pStyle w:val="Titledocument"/>
-        <w:ind w:left="708"/>
-        <w:jc w:val="both"/>
+      </w:pPr>
+      <w:r>
         <w:rPr>
           <w:b w:val="0"/>
           <w:bCs/>
@@ -371,7 +377,8 @@
           <w:szCs w:val="22"/>
           <w14:ligatures w14:val="standard"/>
         </w:rPr>
-      </w:pPr>
+        <w:t>Siddharth Tiwari</w:t>
+      </w:r>
       <w:r>
         <w:rPr>
           <w:b w:val="0"/>
@@ -380,7 +387,7 @@
           <w:szCs w:val="22"/>
           <w14:ligatures w14:val="standard"/>
         </w:rPr>
-        <w:t>Siddharth Tiwari</w:t>
+        <w:t xml:space="preserve">: </w:t>
       </w:r>
       <w:r>
         <w:rPr>
@@ -390,7 +397,7 @@
           <w:szCs w:val="22"/>
           <w14:ligatures w14:val="standard"/>
         </w:rPr>
-        <w:t xml:space="preserve">: </w:t>
+        <w:t>Process the tweet content and description and apply Naïve-Bayes on it.</w:t>
       </w:r>
       <w:r>
         <w:rPr>
@@ -400,7 +407,7 @@
           <w:szCs w:val="22"/>
           <w14:ligatures w14:val="standard"/>
         </w:rPr>
-        <w:t>Process the tweet content and description and apply Naïve-Bayes on it.</w:t>
+        <w:t xml:space="preserve"> </w:t>
       </w:r>
       <w:r>
         <w:rPr>
@@ -410,7 +417,7 @@
           <w:szCs w:val="22"/>
           <w14:ligatures w14:val="standard"/>
         </w:rPr>
-        <w:t xml:space="preserve"> </w:t>
+        <w:t>Plot and analyze hashtag count</w:t>
       </w:r>
       <w:r>
         <w:rPr>
@@ -420,7 +427,7 @@
           <w:szCs w:val="22"/>
           <w14:ligatures w14:val="standard"/>
         </w:rPr>
-        <w:t>Plot and analyze hashtag count</w:t>
+        <w:t xml:space="preserve">. </w:t>
       </w:r>
       <w:r>
         <w:rPr>
@@ -430,7 +437,7 @@
           <w:szCs w:val="22"/>
           <w14:ligatures w14:val="standard"/>
         </w:rPr>
-        <w:t xml:space="preserve">. </w:t>
+        <w:t>Plot and analyze emoji count</w:t>
       </w:r>
       <w:r>
         <w:rPr>
@@ -440,7 +447,7 @@
           <w:szCs w:val="22"/>
           <w14:ligatures w14:val="standard"/>
         </w:rPr>
-        <w:t>Plot and analyze emoji count</w:t>
+        <w:t xml:space="preserve">. </w:t>
       </w:r>
       <w:r>
         <w:rPr>
@@ -450,9 +457,14 @@
           <w:szCs w:val="22"/>
           <w14:ligatures w14:val="standard"/>
         </w:rPr>
-        <w:t xml:space="preserve">. </w:t>
-      </w:r>
-      <w:r>
+        <w:t>Write the report.</w:t>
+      </w:r>
+    </w:p>
+    <w:p>
+      <w:pPr>
+        <w:pStyle w:val="Titledocument"/>
+        <w:ind w:left="708"/>
+        <w:jc w:val="both"/>
         <w:rPr>
           <w:b w:val="0"/>
           <w:bCs/>
@@ -460,14 +472,8 @@
           <w:szCs w:val="22"/>
           <w14:ligatures w14:val="standard"/>
         </w:rPr>
-        <w:t>Write the report.</w:t>
-      </w:r>
-    </w:p>
-    <w:p>
-      <w:pPr>
-        <w:pStyle w:val="Titledocument"/>
-        <w:ind w:left="708"/>
-        <w:jc w:val="both"/>
+      </w:pPr>
+      <w:r>
         <w:rPr>
           <w:b w:val="0"/>
           <w:bCs/>
@@ -475,28 +481,7 @@
           <w:szCs w:val="22"/>
           <w14:ligatures w14:val="standard"/>
         </w:rPr>
-      </w:pPr>
-      <w:proofErr w:type="spellStart"/>
-      <w:r>
-        <w:rPr>
-          <w:b w:val="0"/>
-          <w:bCs/>
-          <w:sz w:val="22"/>
-          <w:szCs w:val="22"/>
-          <w14:ligatures w14:val="standard"/>
-        </w:rPr>
-        <w:t>Zihan</w:t>
-      </w:r>
-      <w:proofErr w:type="spellEnd"/>
-      <w:r>
-        <w:rPr>
-          <w:b w:val="0"/>
-          <w:bCs/>
-          <w:sz w:val="22"/>
-          <w:szCs w:val="22"/>
-          <w14:ligatures w14:val="standard"/>
-        </w:rPr>
-        <w:t xml:space="preserve"> Huang:</w:t>
+        <w:t>Zihan Huang:</w:t>
       </w:r>
       <w:r>
         <w:rPr>
@@ -799,8 +784,6 @@
           </wp:inline>
         </w:drawing>
       </w:r>
-      <w:bookmarkStart w:id="1" w:name="_GoBack"/>
-      <w:bookmarkEnd w:id="1"/>
     </w:p>
     <w:p>
       <w:pPr>
@@ -883,7 +866,6 @@
           <w:rStyle w:val="FirstName"/>
           <w14:ligatures w14:val="standard"/>
         </w:rPr>
-        <w:lastRenderedPageBreak/>
         <w:t>Nic</w:t>
       </w:r>
       <w:r>
@@ -1004,7 +986,6 @@
           <w:rStyle w:val="FirstName"/>
           <w14:ligatures w14:val="standard"/>
         </w:rPr>
-        <w:lastRenderedPageBreak/>
         <w:t>Siddharth</w:t>
       </w:r>
       <w:r>
@@ -1107,16 +1088,13 @@
           <w14:ligatures w14:val="standard"/>
         </w:rPr>
       </w:pPr>
-      <w:proofErr w:type="spellStart"/>
       <w:r>
         <w:rPr>
           <w:rStyle w:val="FirstName"/>
           <w14:ligatures w14:val="standard"/>
         </w:rPr>
-        <w:lastRenderedPageBreak/>
         <w:t>Zihan</w:t>
       </w:r>
-      <w:proofErr w:type="spellEnd"/>
       <w:r>
         <w:rPr>
           <w14:ligatures w14:val="standard"/>
@@ -1246,7 +1224,6 @@
         <w:pStyle w:val="AbsHead"/>
       </w:pPr>
       <w:r>
-        <w:lastRenderedPageBreak/>
         <w:t>1</w:t>
       </w:r>
       <w:r>
@@ -1575,7 +1552,6 @@
         <w:t xml:space="preserve"> different graphs </w:t>
       </w:r>
       <w:r>
-        <w:lastRenderedPageBreak/>
         <w:t xml:space="preserve">using two features at a time to determine whether there are any obvious factors </w:t>
       </w:r>
       <w:r>
@@ -2215,7 +2191,6 @@
               <w:pStyle w:val="AbsHead"/>
             </w:pPr>
             <w:r>
-              <w:lastRenderedPageBreak/>
               <w:t>Classification</w:t>
             </w:r>
           </w:p>
@@ -2711,47 +2686,7 @@
         <w:t xml:space="preserve">   </w:t>
       </w:r>
       <w:r>
-        <w:t xml:space="preserve"> </w:t>
-      </w:r>
-      <w:proofErr w:type="spellStart"/>
-      <w:r>
-        <w:t>Jianle</w:t>
-      </w:r>
-      <w:proofErr w:type="spellEnd"/>
-      <w:r>
-        <w:t xml:space="preserve"> Chen, </w:t>
-      </w:r>
-      <w:proofErr w:type="spellStart"/>
-      <w:r>
-        <w:t>Tianqi</w:t>
-      </w:r>
-      <w:proofErr w:type="spellEnd"/>
-      <w:r>
-        <w:t xml:space="preserve"> Xiao, </w:t>
-      </w:r>
-      <w:proofErr w:type="spellStart"/>
-      <w:r>
-        <w:t>Jie</w:t>
-      </w:r>
-      <w:proofErr w:type="spellEnd"/>
-      <w:r>
-        <w:t xml:space="preserve"> Sheng and A. </w:t>
-      </w:r>
-      <w:proofErr w:type="spellStart"/>
-      <w:r>
-        <w:t>Teredesai</w:t>
-      </w:r>
-      <w:proofErr w:type="spellEnd"/>
-      <w:r>
-        <w:t xml:space="preserve">, "Gender prediction on a </w:t>
-      </w:r>
-      <w:proofErr w:type="gramStart"/>
-      <w:r>
-        <w:t>real life</w:t>
-      </w:r>
-      <w:proofErr w:type="gramEnd"/>
-      <w:r>
-        <w:t xml:space="preserve"> blog data set using LSI and KNN," 2017 IEEE 7th Annual Computing and Communication Workshop and Conference (CCWC), Las Vegas, NV, 2017, pp. 1-6.</w:t>
+        <w:t xml:space="preserve"> Jianle Chen, Tianqi Xiao, Jie Sheng and A. Teredesai, "Gender prediction on a real life blog data set using LSI and KNN," 2017 IEEE 7th Annual Computing and Communication Workshop and Conference (CCWC), Las Vegas, NV, 2017, pp. 1-6.</w:t>
       </w:r>
     </w:p>
     <w:p>
@@ -2765,23 +2700,7 @@
         <w:t xml:space="preserve">   </w:t>
       </w:r>
       <w:r>
-        <w:t xml:space="preserve">I. </w:t>
-      </w:r>
-      <w:proofErr w:type="spellStart"/>
-      <w:r>
-        <w:t>Rish</w:t>
-      </w:r>
-      <w:proofErr w:type="spellEnd"/>
-      <w:r>
-        <w:t xml:space="preserve">, “An Empirical Study of the </w:t>
-      </w:r>
-      <w:proofErr w:type="spellStart"/>
-      <w:r>
-        <w:t>Naïve</w:t>
-      </w:r>
-      <w:proofErr w:type="spellEnd"/>
-      <w:r>
-        <w:t xml:space="preserve"> Bayes Classifier”, In Proceedings of the IJCAI-01 Workshop on Empirical Methods in Artificial Intelligence, Vol. 3, Issue 22, pp. 41-46, 2001. </w:t>
+        <w:t xml:space="preserve">I. Rish, “An Empirical Study of the Naïve Bayes Classifier”, In Proceedings of the IJCAI-01 Workshop on Empirical Methods in Artificial Intelligence, Vol. 3, Issue 22, pp. 41-46, 2001. </w:t>
       </w:r>
     </w:p>
     <w:p>
@@ -2795,31 +2714,7 @@
         <w:t xml:space="preserve">  </w:t>
       </w:r>
       <w:r>
-        <w:t xml:space="preserve">B.E. </w:t>
-      </w:r>
-      <w:proofErr w:type="spellStart"/>
-      <w:r>
-        <w:t>Boser</w:t>
-      </w:r>
-      <w:proofErr w:type="spellEnd"/>
-      <w:r>
-        <w:t xml:space="preserve">, I.M. </w:t>
-      </w:r>
-      <w:proofErr w:type="spellStart"/>
-      <w:r>
-        <w:t>Guyon</w:t>
-      </w:r>
-      <w:proofErr w:type="spellEnd"/>
-      <w:r>
-        <w:t xml:space="preserve">, and V.N. </w:t>
-      </w:r>
-      <w:proofErr w:type="spellStart"/>
-      <w:r>
-        <w:t>Vapnik</w:t>
-      </w:r>
-      <w:proofErr w:type="spellEnd"/>
-      <w:r>
-        <w:t>, “A training algorithm for optimal margin classifiers”, COLT '92 Proceedings of the fifth annual workshop on Computational learning theory, pp. 144-152, Pittsburgh, Pennsylvania, USA, July 27 - 29, 1992.</w:t>
+        <w:t>B.E. Boser, I.M. Guyon, and V.N. Vapnik, “A training algorithm for optimal margin classifiers”, COLT '92 Proceedings of the fifth annual workshop on Computational learning theory, pp. 144-152, Pittsburgh, Pennsylvania, USA, July 27 - 29, 1992.</w:t>
       </w:r>
     </w:p>
     <w:p>
@@ -2853,47 +2748,7 @@
         <w:t xml:space="preserve">  </w:t>
       </w:r>
       <w:r>
-        <w:t xml:space="preserve"> </w:t>
-      </w:r>
-      <w:proofErr w:type="spellStart"/>
-      <w:r>
-        <w:t>Delip</w:t>
-      </w:r>
-      <w:proofErr w:type="spellEnd"/>
-      <w:r>
-        <w:t xml:space="preserve"> Rao, David </w:t>
-      </w:r>
-      <w:proofErr w:type="spellStart"/>
-      <w:r>
-        <w:t>Yarowsky</w:t>
-      </w:r>
-      <w:proofErr w:type="spellEnd"/>
-      <w:r>
-        <w:t xml:space="preserve">, Abhishek </w:t>
-      </w:r>
-      <w:proofErr w:type="spellStart"/>
-      <w:r>
-        <w:t>Shreevats</w:t>
-      </w:r>
-      <w:proofErr w:type="spellEnd"/>
-      <w:r>
-        <w:t xml:space="preserve">, and </w:t>
-      </w:r>
-      <w:proofErr w:type="spellStart"/>
-      <w:r>
-        <w:t>Manaswi</w:t>
-      </w:r>
-      <w:proofErr w:type="spellEnd"/>
-      <w:r>
-        <w:t xml:space="preserve"> Gupta. 2010. Classifying latent user attributes in Twitter. In 2nd International Workshop on Search and Mining </w:t>
-      </w:r>
-      <w:proofErr w:type="spellStart"/>
-      <w:r>
-        <w:t>UserGenerated</w:t>
-      </w:r>
-      <w:proofErr w:type="spellEnd"/>
-      <w:r>
-        <w:t xml:space="preserve"> Content. ACM.</w:t>
+        <w:t xml:space="preserve"> Delip Rao, David Yarowsky, Abhishek Shreevats, and Manaswi Gupta. 2010. Classifying latent user attributes in Twitter. In 2nd International Workshop on Search and Mining UserGenerated Content. ACM.</w:t>
       </w:r>
       <w:r>
         <w:t xml:space="preserve"> </w:t>
@@ -2916,15 +2771,7 @@
         <w:t xml:space="preserve">  </w:t>
       </w:r>
       <w:r>
-        <w:t xml:space="preserve">Burger, J.D., Henderson, J., Kim, G. and </w:t>
-      </w:r>
-      <w:proofErr w:type="spellStart"/>
-      <w:r>
-        <w:t>Zarrella</w:t>
-      </w:r>
-      <w:proofErr w:type="spellEnd"/>
-      <w:r>
-        <w:t>, G., 2011, July. Discriminating gender on Twitter. In Proceedings of the conference on empirical methods in natural language processing (pp. 1301-1309). Association for Computational Linguistics.</w:t>
+        <w:t>Burger, J.D., Henderson, J., Kim, G. and Zarrella, G., 2011, July. Discriminating gender on Twitter. In Proceedings of the conference on empirical methods in natural language processing (pp. 1301-1309). Association for Computational Linguistics.</w:t>
       </w:r>
     </w:p>
     <w:p>
@@ -3236,7 +3083,7 @@
 </file>
 
 <file path=word/endnotes.xml><?xml version="1.0" encoding="utf-8"?>
-<w:endnotes xmlns:wpc="http://schemas.microsoft.com/office/word/2010/wordprocessingCanvas" xmlns:mo="http://schemas.microsoft.com/office/mac/office/2008/main" xmlns:mc="http://schemas.openxmlformats.org/markup-compatibility/2006" xmlns:mv="urn:schemas-microsoft-com:mac:vml" xmlns:o="urn:schemas-microsoft-com:office:office" xmlns:r="http://schemas.openxmlformats.org/officeDocument/2006/relationships" xmlns:m="http://schemas.openxmlformats.org/officeDocument/2006/math" xmlns:v="urn:schemas-microsoft-com:vml" xmlns:wp14="http://schemas.microsoft.com/office/word/2010/wordprocessingDrawing" xmlns:wp="http://schemas.openxmlformats.org/drawingml/2006/wordprocessingDrawing" xmlns:w10="urn:schemas-microsoft-com:office:word" xmlns:w="http://schemas.openxmlformats.org/wordprocessingml/2006/main" xmlns:w14="http://schemas.microsoft.com/office/word/2010/wordml" xmlns:w15="http://schemas.microsoft.com/office/word/2012/wordml" xmlns:wpg="http://schemas.microsoft.com/office/word/2010/wordprocessingGroup" xmlns:wpi="http://schemas.microsoft.com/office/word/2010/wordprocessingInk" xmlns:wne="http://schemas.microsoft.com/office/word/2006/wordml" xmlns:wps="http://schemas.microsoft.com/office/word/2010/wordprocessingShape" mc:Ignorable="w14 w15 wp14">
+<w:endnotes xmlns:wpc="http://schemas.microsoft.com/office/word/2010/wordprocessingCanvas" xmlns:cx="http://schemas.microsoft.com/office/drawing/2014/chartex" xmlns:cx1="http://schemas.microsoft.com/office/drawing/2015/9/8/chartex" xmlns:cx2="http://schemas.microsoft.com/office/drawing/2015/10/21/chartex" xmlns:cx3="http://schemas.microsoft.com/office/drawing/2016/5/9/chartex" xmlns:cx4="http://schemas.microsoft.com/office/drawing/2016/5/10/chartex" xmlns:cx5="http://schemas.microsoft.com/office/drawing/2016/5/11/chartex" xmlns:cx6="http://schemas.microsoft.com/office/drawing/2016/5/12/chartex" xmlns:cx7="http://schemas.microsoft.com/office/drawing/2016/5/13/chartex" xmlns:cx8="http://schemas.microsoft.com/office/drawing/2016/5/14/chartex" xmlns:mc="http://schemas.openxmlformats.org/markup-compatibility/2006" xmlns:aink="http://schemas.microsoft.com/office/drawing/2016/ink" xmlns:am3d="http://schemas.microsoft.com/office/drawing/2017/model3d" xmlns:o="urn:schemas-microsoft-com:office:office" xmlns:r="http://schemas.openxmlformats.org/officeDocument/2006/relationships" xmlns:m="http://schemas.openxmlformats.org/officeDocument/2006/math" xmlns:v="urn:schemas-microsoft-com:vml" xmlns:wp14="http://schemas.microsoft.com/office/word/2010/wordprocessingDrawing" xmlns:wp="http://schemas.openxmlformats.org/drawingml/2006/wordprocessingDrawing" xmlns:w10="urn:schemas-microsoft-com:office:word" xmlns:w="http://schemas.openxmlformats.org/wordprocessingml/2006/main" xmlns:w14="http://schemas.microsoft.com/office/word/2010/wordml" xmlns:w15="http://schemas.microsoft.com/office/word/2012/wordml" xmlns:w16cid="http://schemas.microsoft.com/office/word/2016/wordml/cid" xmlns:w16se="http://schemas.microsoft.com/office/word/2015/wordml/symex" xmlns:wpg="http://schemas.microsoft.com/office/word/2010/wordprocessingGroup" xmlns:wpi="http://schemas.microsoft.com/office/word/2010/wordprocessingInk" xmlns:wne="http://schemas.microsoft.com/office/word/2006/wordml" xmlns:wps="http://schemas.microsoft.com/office/word/2010/wordprocessingShape" mc:Ignorable="w14 w15 w16se w16cid wp14">
   <w:endnote w:type="separator" w:id="-1">
     <w:p>
       <w:r>
@@ -3258,7 +3105,7 @@
 </file>
 
 <file path=word/footer1.xml><?xml version="1.0" encoding="utf-8"?>
-<w:ftr xmlns:wpc="http://schemas.microsoft.com/office/word/2010/wordprocessingCanvas" xmlns:mo="http://schemas.microsoft.com/office/mac/office/2008/main" xmlns:mc="http://schemas.openxmlformats.org/markup-compatibility/2006" xmlns:mv="urn:schemas-microsoft-com:mac:vml" xmlns:o="urn:schemas-microsoft-com:office:office" xmlns:r="http://schemas.openxmlformats.org/officeDocument/2006/relationships" xmlns:m="http://schemas.openxmlformats.org/officeDocument/2006/math" xmlns:v="urn:schemas-microsoft-com:vml" xmlns:wp14="http://schemas.microsoft.com/office/word/2010/wordprocessingDrawing" xmlns:wp="http://schemas.openxmlformats.org/drawingml/2006/wordprocessingDrawing" xmlns:w10="urn:schemas-microsoft-com:office:word" xmlns:w="http://schemas.openxmlformats.org/wordprocessingml/2006/main" xmlns:w14="http://schemas.microsoft.com/office/word/2010/wordml" xmlns:w15="http://schemas.microsoft.com/office/word/2012/wordml" xmlns:wpg="http://schemas.microsoft.com/office/word/2010/wordprocessingGroup" xmlns:wpi="http://schemas.microsoft.com/office/word/2010/wordprocessingInk" xmlns:wne="http://schemas.microsoft.com/office/word/2006/wordml" xmlns:wps="http://schemas.microsoft.com/office/word/2010/wordprocessingShape" mc:Ignorable="w14 w15 wp14">
+<w:ftr xmlns:wpc="http://schemas.microsoft.com/office/word/2010/wordprocessingCanvas" xmlns:cx="http://schemas.microsoft.com/office/drawing/2014/chartex" xmlns:cx1="http://schemas.microsoft.com/office/drawing/2015/9/8/chartex" xmlns:cx2="http://schemas.microsoft.com/office/drawing/2015/10/21/chartex" xmlns:cx3="http://schemas.microsoft.com/office/drawing/2016/5/9/chartex" xmlns:cx4="http://schemas.microsoft.com/office/drawing/2016/5/10/chartex" xmlns:cx5="http://schemas.microsoft.com/office/drawing/2016/5/11/chartex" xmlns:cx6="http://schemas.microsoft.com/office/drawing/2016/5/12/chartex" xmlns:cx7="http://schemas.microsoft.com/office/drawing/2016/5/13/chartex" xmlns:cx8="http://schemas.microsoft.com/office/drawing/2016/5/14/chartex" xmlns:mc="http://schemas.openxmlformats.org/markup-compatibility/2006" xmlns:aink="http://schemas.microsoft.com/office/drawing/2016/ink" xmlns:am3d="http://schemas.microsoft.com/office/drawing/2017/model3d" xmlns:o="urn:schemas-microsoft-com:office:office" xmlns:r="http://schemas.openxmlformats.org/officeDocument/2006/relationships" xmlns:m="http://schemas.openxmlformats.org/officeDocument/2006/math" xmlns:v="urn:schemas-microsoft-com:vml" xmlns:wp14="http://schemas.microsoft.com/office/word/2010/wordprocessingDrawing" xmlns:wp="http://schemas.openxmlformats.org/drawingml/2006/wordprocessingDrawing" xmlns:w10="urn:schemas-microsoft-com:office:word" xmlns:w="http://schemas.openxmlformats.org/wordprocessingml/2006/main" xmlns:w14="http://schemas.microsoft.com/office/word/2010/wordml" xmlns:w15="http://schemas.microsoft.com/office/word/2012/wordml" xmlns:w16cid="http://schemas.microsoft.com/office/word/2016/wordml/cid" xmlns:w16se="http://schemas.microsoft.com/office/word/2015/wordml/symex" xmlns:wpg="http://schemas.microsoft.com/office/word/2010/wordprocessingGroup" xmlns:wpi="http://schemas.microsoft.com/office/word/2010/wordprocessingInk" xmlns:wne="http://schemas.microsoft.com/office/word/2006/wordml" xmlns:wps="http://schemas.microsoft.com/office/word/2010/wordprocessingShape" mc:Ignorable="w14 w15 w16se w16cid wp14">
   <w:p>
     <w:pPr>
       <w:pStyle w:val="Footer"/>
@@ -3281,7 +3128,7 @@
 </file>
 
 <file path=word/footer2.xml><?xml version="1.0" encoding="utf-8"?>
-<w:ftr xmlns:wpc="http://schemas.microsoft.com/office/word/2010/wordprocessingCanvas" xmlns:mo="http://schemas.microsoft.com/office/mac/office/2008/main" xmlns:mc="http://schemas.openxmlformats.org/markup-compatibility/2006" xmlns:mv="urn:schemas-microsoft-com:mac:vml" xmlns:o="urn:schemas-microsoft-com:office:office" xmlns:r="http://schemas.openxmlformats.org/officeDocument/2006/relationships" xmlns:m="http://schemas.openxmlformats.org/officeDocument/2006/math" xmlns:v="urn:schemas-microsoft-com:vml" xmlns:wp14="http://schemas.microsoft.com/office/word/2010/wordprocessingDrawing" xmlns:wp="http://schemas.openxmlformats.org/drawingml/2006/wordprocessingDrawing" xmlns:w10="urn:schemas-microsoft-com:office:word" xmlns:w="http://schemas.openxmlformats.org/wordprocessingml/2006/main" xmlns:w14="http://schemas.microsoft.com/office/word/2010/wordml" xmlns:w15="http://schemas.microsoft.com/office/word/2012/wordml" xmlns:wpg="http://schemas.microsoft.com/office/word/2010/wordprocessingGroup" xmlns:wpi="http://schemas.microsoft.com/office/word/2010/wordprocessingInk" xmlns:wne="http://schemas.microsoft.com/office/word/2006/wordml" xmlns:wps="http://schemas.microsoft.com/office/word/2010/wordprocessingShape" mc:Ignorable="w14 w15 wp14">
+<w:ftr xmlns:wpc="http://schemas.microsoft.com/office/word/2010/wordprocessingCanvas" xmlns:cx="http://schemas.microsoft.com/office/drawing/2014/chartex" xmlns:cx1="http://schemas.microsoft.com/office/drawing/2015/9/8/chartex" xmlns:cx2="http://schemas.microsoft.com/office/drawing/2015/10/21/chartex" xmlns:cx3="http://schemas.microsoft.com/office/drawing/2016/5/9/chartex" xmlns:cx4="http://schemas.microsoft.com/office/drawing/2016/5/10/chartex" xmlns:cx5="http://schemas.microsoft.com/office/drawing/2016/5/11/chartex" xmlns:cx6="http://schemas.microsoft.com/office/drawing/2016/5/12/chartex" xmlns:cx7="http://schemas.microsoft.com/office/drawing/2016/5/13/chartex" xmlns:cx8="http://schemas.microsoft.com/office/drawing/2016/5/14/chartex" xmlns:mc="http://schemas.openxmlformats.org/markup-compatibility/2006" xmlns:aink="http://schemas.microsoft.com/office/drawing/2016/ink" xmlns:am3d="http://schemas.microsoft.com/office/drawing/2017/model3d" xmlns:o="urn:schemas-microsoft-com:office:office" xmlns:r="http://schemas.openxmlformats.org/officeDocument/2006/relationships" xmlns:m="http://schemas.openxmlformats.org/officeDocument/2006/math" xmlns:v="urn:schemas-microsoft-com:vml" xmlns:wp14="http://schemas.microsoft.com/office/word/2010/wordprocessingDrawing" xmlns:wp="http://schemas.openxmlformats.org/drawingml/2006/wordprocessingDrawing" xmlns:w10="urn:schemas-microsoft-com:office:word" xmlns:w="http://schemas.openxmlformats.org/wordprocessingml/2006/main" xmlns:w14="http://schemas.microsoft.com/office/word/2010/wordml" xmlns:w15="http://schemas.microsoft.com/office/word/2012/wordml" xmlns:w16cid="http://schemas.microsoft.com/office/word/2016/wordml/cid" xmlns:w16se="http://schemas.microsoft.com/office/word/2015/wordml/symex" xmlns:wpg="http://schemas.microsoft.com/office/word/2010/wordprocessingGroup" xmlns:wpi="http://schemas.microsoft.com/office/word/2010/wordprocessingInk" xmlns:wne="http://schemas.microsoft.com/office/word/2006/wordml" xmlns:wps="http://schemas.microsoft.com/office/word/2010/wordprocessingShape" mc:Ignorable="w14 w15 w16se w16cid wp14">
   <w:p>
     <w:pPr>
       <w:pStyle w:val="Footer"/>
@@ -3295,7 +3142,7 @@
 </file>
 
 <file path=word/footer3.xml><?xml version="1.0" encoding="utf-8"?>
-<w:ftr xmlns:wpc="http://schemas.microsoft.com/office/word/2010/wordprocessingCanvas" xmlns:mo="http://schemas.microsoft.com/office/mac/office/2008/main" xmlns:mc="http://schemas.openxmlformats.org/markup-compatibility/2006" xmlns:mv="urn:schemas-microsoft-com:mac:vml" xmlns:o="urn:schemas-microsoft-com:office:office" xmlns:r="http://schemas.openxmlformats.org/officeDocument/2006/relationships" xmlns:m="http://schemas.openxmlformats.org/officeDocument/2006/math" xmlns:v="urn:schemas-microsoft-com:vml" xmlns:wp14="http://schemas.microsoft.com/office/word/2010/wordprocessingDrawing" xmlns:wp="http://schemas.openxmlformats.org/drawingml/2006/wordprocessingDrawing" xmlns:w10="urn:schemas-microsoft-com:office:word" xmlns:w="http://schemas.openxmlformats.org/wordprocessingml/2006/main" xmlns:w14="http://schemas.microsoft.com/office/word/2010/wordml" xmlns:w15="http://schemas.microsoft.com/office/word/2012/wordml" xmlns:wpg="http://schemas.microsoft.com/office/word/2010/wordprocessingGroup" xmlns:wpi="http://schemas.microsoft.com/office/word/2010/wordprocessingInk" xmlns:wne="http://schemas.microsoft.com/office/word/2006/wordml" xmlns:wps="http://schemas.microsoft.com/office/word/2010/wordprocessingShape" mc:Ignorable="w14 w15 wp14">
+<w:ftr xmlns:wpc="http://schemas.microsoft.com/office/word/2010/wordprocessingCanvas" xmlns:cx="http://schemas.microsoft.com/office/drawing/2014/chartex" xmlns:cx1="http://schemas.microsoft.com/office/drawing/2015/9/8/chartex" xmlns:cx2="http://schemas.microsoft.com/office/drawing/2015/10/21/chartex" xmlns:cx3="http://schemas.microsoft.com/office/drawing/2016/5/9/chartex" xmlns:cx4="http://schemas.microsoft.com/office/drawing/2016/5/10/chartex" xmlns:cx5="http://schemas.microsoft.com/office/drawing/2016/5/11/chartex" xmlns:cx6="http://schemas.microsoft.com/office/drawing/2016/5/12/chartex" xmlns:cx7="http://schemas.microsoft.com/office/drawing/2016/5/13/chartex" xmlns:cx8="http://schemas.microsoft.com/office/drawing/2016/5/14/chartex" xmlns:mc="http://schemas.openxmlformats.org/markup-compatibility/2006" xmlns:aink="http://schemas.microsoft.com/office/drawing/2016/ink" xmlns:am3d="http://schemas.microsoft.com/office/drawing/2017/model3d" xmlns:o="urn:schemas-microsoft-com:office:office" xmlns:r="http://schemas.openxmlformats.org/officeDocument/2006/relationships" xmlns:m="http://schemas.openxmlformats.org/officeDocument/2006/math" xmlns:v="urn:schemas-microsoft-com:vml" xmlns:wp14="http://schemas.microsoft.com/office/word/2010/wordprocessingDrawing" xmlns:wp="http://schemas.openxmlformats.org/drawingml/2006/wordprocessingDrawing" xmlns:w10="urn:schemas-microsoft-com:office:word" xmlns:w="http://schemas.openxmlformats.org/wordprocessingml/2006/main" xmlns:w14="http://schemas.microsoft.com/office/word/2010/wordml" xmlns:w15="http://schemas.microsoft.com/office/word/2012/wordml" xmlns:w16cid="http://schemas.microsoft.com/office/word/2016/wordml/cid" xmlns:w16se="http://schemas.microsoft.com/office/word/2015/wordml/symex" xmlns:wpg="http://schemas.microsoft.com/office/word/2010/wordprocessingGroup" xmlns:wpi="http://schemas.microsoft.com/office/word/2010/wordprocessingInk" xmlns:wne="http://schemas.microsoft.com/office/word/2006/wordml" xmlns:wps="http://schemas.microsoft.com/office/word/2010/wordprocessingShape" mc:Ignorable="w14 w15 w16se w16cid wp14">
   <w:p>
     <w:pPr>
       <w:pStyle w:val="Footer"/>
@@ -3305,7 +3152,7 @@
 </file>
 
 <file path=word/footer4.xml><?xml version="1.0" encoding="utf-8"?>
-<w:ftr xmlns:wpc="http://schemas.microsoft.com/office/word/2010/wordprocessingCanvas" xmlns:mo="http://schemas.microsoft.com/office/mac/office/2008/main" xmlns:mc="http://schemas.openxmlformats.org/markup-compatibility/2006" xmlns:mv="urn:schemas-microsoft-com:mac:vml" xmlns:o="urn:schemas-microsoft-com:office:office" xmlns:r="http://schemas.openxmlformats.org/officeDocument/2006/relationships" xmlns:m="http://schemas.openxmlformats.org/officeDocument/2006/math" xmlns:v="urn:schemas-microsoft-com:vml" xmlns:wp14="http://schemas.microsoft.com/office/word/2010/wordprocessingDrawing" xmlns:wp="http://schemas.openxmlformats.org/drawingml/2006/wordprocessingDrawing" xmlns:w10="urn:schemas-microsoft-com:office:word" xmlns:w="http://schemas.openxmlformats.org/wordprocessingml/2006/main" xmlns:w14="http://schemas.microsoft.com/office/word/2010/wordml" xmlns:w15="http://schemas.microsoft.com/office/word/2012/wordml" xmlns:wpg="http://schemas.microsoft.com/office/word/2010/wordprocessingGroup" xmlns:wpi="http://schemas.microsoft.com/office/word/2010/wordprocessingInk" xmlns:wne="http://schemas.microsoft.com/office/word/2006/wordml" xmlns:wps="http://schemas.microsoft.com/office/word/2010/wordprocessingShape" mc:Ignorable="w14 w15 wp14">
+<w:ftr xmlns:wpc="http://schemas.microsoft.com/office/word/2010/wordprocessingCanvas" xmlns:cx="http://schemas.microsoft.com/office/drawing/2014/chartex" xmlns:cx1="http://schemas.microsoft.com/office/drawing/2015/9/8/chartex" xmlns:cx2="http://schemas.microsoft.com/office/drawing/2015/10/21/chartex" xmlns:cx3="http://schemas.microsoft.com/office/drawing/2016/5/9/chartex" xmlns:cx4="http://schemas.microsoft.com/office/drawing/2016/5/10/chartex" xmlns:cx5="http://schemas.microsoft.com/office/drawing/2016/5/11/chartex" xmlns:cx6="http://schemas.microsoft.com/office/drawing/2016/5/12/chartex" xmlns:cx7="http://schemas.microsoft.com/office/drawing/2016/5/13/chartex" xmlns:cx8="http://schemas.microsoft.com/office/drawing/2016/5/14/chartex" xmlns:mc="http://schemas.openxmlformats.org/markup-compatibility/2006" xmlns:aink="http://schemas.microsoft.com/office/drawing/2016/ink" xmlns:am3d="http://schemas.microsoft.com/office/drawing/2017/model3d" xmlns:o="urn:schemas-microsoft-com:office:office" xmlns:r="http://schemas.openxmlformats.org/officeDocument/2006/relationships" xmlns:m="http://schemas.openxmlformats.org/officeDocument/2006/math" xmlns:v="urn:schemas-microsoft-com:vml" xmlns:wp14="http://schemas.microsoft.com/office/word/2010/wordprocessingDrawing" xmlns:wp="http://schemas.openxmlformats.org/drawingml/2006/wordprocessingDrawing" xmlns:w10="urn:schemas-microsoft-com:office:word" xmlns:w="http://schemas.openxmlformats.org/wordprocessingml/2006/main" xmlns:w14="http://schemas.microsoft.com/office/word/2010/wordml" xmlns:w15="http://schemas.microsoft.com/office/word/2012/wordml" xmlns:w16cid="http://schemas.microsoft.com/office/word/2016/wordml/cid" xmlns:w16se="http://schemas.microsoft.com/office/word/2015/wordml/symex" xmlns:wpg="http://schemas.microsoft.com/office/word/2010/wordprocessingGroup" xmlns:wpi="http://schemas.microsoft.com/office/word/2010/wordprocessingInk" xmlns:wne="http://schemas.microsoft.com/office/word/2006/wordml" xmlns:wps="http://schemas.microsoft.com/office/word/2010/wordprocessingShape" mc:Ignorable="w14 w15 w16se w16cid wp14">
   <w:p>
     <w:pPr>
       <w:pStyle w:val="Footer"/>
@@ -3328,7 +3175,7 @@
 </file>
 
 <file path=word/footer5.xml><?xml version="1.0" encoding="utf-8"?>
-<w:ftr xmlns:wpc="http://schemas.microsoft.com/office/word/2010/wordprocessingCanvas" xmlns:mo="http://schemas.microsoft.com/office/mac/office/2008/main" xmlns:mc="http://schemas.openxmlformats.org/markup-compatibility/2006" xmlns:mv="urn:schemas-microsoft-com:mac:vml" xmlns:o="urn:schemas-microsoft-com:office:office" xmlns:r="http://schemas.openxmlformats.org/officeDocument/2006/relationships" xmlns:m="http://schemas.openxmlformats.org/officeDocument/2006/math" xmlns:v="urn:schemas-microsoft-com:vml" xmlns:wp14="http://schemas.microsoft.com/office/word/2010/wordprocessingDrawing" xmlns:wp="http://schemas.openxmlformats.org/drawingml/2006/wordprocessingDrawing" xmlns:w10="urn:schemas-microsoft-com:office:word" xmlns:w="http://schemas.openxmlformats.org/wordprocessingml/2006/main" xmlns:w14="http://schemas.microsoft.com/office/word/2010/wordml" xmlns:w15="http://schemas.microsoft.com/office/word/2012/wordml" xmlns:wpg="http://schemas.microsoft.com/office/word/2010/wordprocessingGroup" xmlns:wpi="http://schemas.microsoft.com/office/word/2010/wordprocessingInk" xmlns:wne="http://schemas.microsoft.com/office/word/2006/wordml" xmlns:wps="http://schemas.microsoft.com/office/word/2010/wordprocessingShape" mc:Ignorable="w14 w15 wp14">
+<w:ftr xmlns:wpc="http://schemas.microsoft.com/office/word/2010/wordprocessingCanvas" xmlns:cx="http://schemas.microsoft.com/office/drawing/2014/chartex" xmlns:cx1="http://schemas.microsoft.com/office/drawing/2015/9/8/chartex" xmlns:cx2="http://schemas.microsoft.com/office/drawing/2015/10/21/chartex" xmlns:cx3="http://schemas.microsoft.com/office/drawing/2016/5/9/chartex" xmlns:cx4="http://schemas.microsoft.com/office/drawing/2016/5/10/chartex" xmlns:cx5="http://schemas.microsoft.com/office/drawing/2016/5/11/chartex" xmlns:cx6="http://schemas.microsoft.com/office/drawing/2016/5/12/chartex" xmlns:cx7="http://schemas.microsoft.com/office/drawing/2016/5/13/chartex" xmlns:cx8="http://schemas.microsoft.com/office/drawing/2016/5/14/chartex" xmlns:mc="http://schemas.openxmlformats.org/markup-compatibility/2006" xmlns:aink="http://schemas.microsoft.com/office/drawing/2016/ink" xmlns:am3d="http://schemas.microsoft.com/office/drawing/2017/model3d" xmlns:o="urn:schemas-microsoft-com:office:office" xmlns:r="http://schemas.openxmlformats.org/officeDocument/2006/relationships" xmlns:m="http://schemas.openxmlformats.org/officeDocument/2006/math" xmlns:v="urn:schemas-microsoft-com:vml" xmlns:wp14="http://schemas.microsoft.com/office/word/2010/wordprocessingDrawing" xmlns:wp="http://schemas.openxmlformats.org/drawingml/2006/wordprocessingDrawing" xmlns:w10="urn:schemas-microsoft-com:office:word" xmlns:w="http://schemas.openxmlformats.org/wordprocessingml/2006/main" xmlns:w14="http://schemas.microsoft.com/office/word/2010/wordml" xmlns:w15="http://schemas.microsoft.com/office/word/2012/wordml" xmlns:w16cid="http://schemas.microsoft.com/office/word/2016/wordml/cid" xmlns:w16se="http://schemas.microsoft.com/office/word/2015/wordml/symex" xmlns:wpg="http://schemas.microsoft.com/office/word/2010/wordprocessingGroup" xmlns:wpi="http://schemas.microsoft.com/office/word/2010/wordprocessingInk" xmlns:wne="http://schemas.microsoft.com/office/word/2006/wordml" xmlns:wps="http://schemas.microsoft.com/office/word/2010/wordprocessingShape" mc:Ignorable="w14 w15 w16se w16cid wp14">
   <w:p>
     <w:pPr>
       <w:pStyle w:val="Footer"/>
@@ -3342,7 +3189,7 @@
 </file>
 
 <file path=word/footnotes.xml><?xml version="1.0" encoding="utf-8"?>
-<w:footnotes xmlns:wpc="http://schemas.microsoft.com/office/word/2010/wordprocessingCanvas" xmlns:mo="http://schemas.microsoft.com/office/mac/office/2008/main" xmlns:mc="http://schemas.openxmlformats.org/markup-compatibility/2006" xmlns:mv="urn:schemas-microsoft-com:mac:vml" xmlns:o="urn:schemas-microsoft-com:office:office" xmlns:r="http://schemas.openxmlformats.org/officeDocument/2006/relationships" xmlns:m="http://schemas.openxmlformats.org/officeDocument/2006/math" xmlns:v="urn:schemas-microsoft-com:vml" xmlns:wp14="http://schemas.microsoft.com/office/word/2010/wordprocessingDrawing" xmlns:wp="http://schemas.openxmlformats.org/drawingml/2006/wordprocessingDrawing" xmlns:w10="urn:schemas-microsoft-com:office:word" xmlns:w="http://schemas.openxmlformats.org/wordprocessingml/2006/main" xmlns:w14="http://schemas.microsoft.com/office/word/2010/wordml" xmlns:w15="http://schemas.microsoft.com/office/word/2012/wordml" xmlns:wpg="http://schemas.microsoft.com/office/word/2010/wordprocessingGroup" xmlns:wpi="http://schemas.microsoft.com/office/word/2010/wordprocessingInk" xmlns:wne="http://schemas.microsoft.com/office/word/2006/wordml" xmlns:wps="http://schemas.microsoft.com/office/word/2010/wordprocessingShape" mc:Ignorable="w14 w15 wp14">
+<w:footnotes xmlns:wpc="http://schemas.microsoft.com/office/word/2010/wordprocessingCanvas" xmlns:cx="http://schemas.microsoft.com/office/drawing/2014/chartex" xmlns:cx1="http://schemas.microsoft.com/office/drawing/2015/9/8/chartex" xmlns:cx2="http://schemas.microsoft.com/office/drawing/2015/10/21/chartex" xmlns:cx3="http://schemas.microsoft.com/office/drawing/2016/5/9/chartex" xmlns:cx4="http://schemas.microsoft.com/office/drawing/2016/5/10/chartex" xmlns:cx5="http://schemas.microsoft.com/office/drawing/2016/5/11/chartex" xmlns:cx6="http://schemas.microsoft.com/office/drawing/2016/5/12/chartex" xmlns:cx7="http://schemas.microsoft.com/office/drawing/2016/5/13/chartex" xmlns:cx8="http://schemas.microsoft.com/office/drawing/2016/5/14/chartex" xmlns:mc="http://schemas.openxmlformats.org/markup-compatibility/2006" xmlns:aink="http://schemas.microsoft.com/office/drawing/2016/ink" xmlns:am3d="http://schemas.microsoft.com/office/drawing/2017/model3d" xmlns:o="urn:schemas-microsoft-com:office:office" xmlns:r="http://schemas.openxmlformats.org/officeDocument/2006/relationships" xmlns:m="http://schemas.openxmlformats.org/officeDocument/2006/math" xmlns:v="urn:schemas-microsoft-com:vml" xmlns:wp14="http://schemas.microsoft.com/office/word/2010/wordprocessingDrawing" xmlns:wp="http://schemas.openxmlformats.org/drawingml/2006/wordprocessingDrawing" xmlns:w10="urn:schemas-microsoft-com:office:word" xmlns:w="http://schemas.openxmlformats.org/wordprocessingml/2006/main" xmlns:w14="http://schemas.microsoft.com/office/word/2010/wordml" xmlns:w15="http://schemas.microsoft.com/office/word/2012/wordml" xmlns:w16cid="http://schemas.microsoft.com/office/word/2016/wordml/cid" xmlns:w16se="http://schemas.microsoft.com/office/word/2015/wordml/symex" xmlns:wpg="http://schemas.microsoft.com/office/word/2010/wordprocessingGroup" xmlns:wpi="http://schemas.microsoft.com/office/word/2010/wordprocessingInk" xmlns:wne="http://schemas.microsoft.com/office/word/2006/wordml" xmlns:wps="http://schemas.microsoft.com/office/word/2010/wordprocessingShape" mc:Ignorable="w14 w15 w16se w16cid wp14">
   <w:footnote w:type="separator" w:id="-1">
     <w:p>
       <w:r>
@@ -3364,7 +3211,7 @@
 </file>
 
 <file path=word/header1.xml><?xml version="1.0" encoding="utf-8"?>
-<w:hdr xmlns:wpc="http://schemas.microsoft.com/office/word/2010/wordprocessingCanvas" xmlns:mo="http://schemas.microsoft.com/office/mac/office/2008/main" xmlns:mc="http://schemas.openxmlformats.org/markup-compatibility/2006" xmlns:mv="urn:schemas-microsoft-com:mac:vml" xmlns:o="urn:schemas-microsoft-com:office:office" xmlns:r="http://schemas.openxmlformats.org/officeDocument/2006/relationships" xmlns:m="http://schemas.openxmlformats.org/officeDocument/2006/math" xmlns:v="urn:schemas-microsoft-com:vml" xmlns:wp14="http://schemas.microsoft.com/office/word/2010/wordprocessingDrawing" xmlns:wp="http://schemas.openxmlformats.org/drawingml/2006/wordprocessingDrawing" xmlns:w10="urn:schemas-microsoft-com:office:word" xmlns:w="http://schemas.openxmlformats.org/wordprocessingml/2006/main" xmlns:w14="http://schemas.microsoft.com/office/word/2010/wordml" xmlns:w15="http://schemas.microsoft.com/office/word/2012/wordml" xmlns:wpg="http://schemas.microsoft.com/office/word/2010/wordprocessingGroup" xmlns:wpi="http://schemas.microsoft.com/office/word/2010/wordprocessingInk" xmlns:wne="http://schemas.microsoft.com/office/word/2006/wordml" xmlns:wps="http://schemas.microsoft.com/office/word/2010/wordprocessingShape" mc:Ignorable="w14 w15 wp14">
+<w:hdr xmlns:wpc="http://schemas.microsoft.com/office/word/2010/wordprocessingCanvas" xmlns:cx="http://schemas.microsoft.com/office/drawing/2014/chartex" xmlns:cx1="http://schemas.microsoft.com/office/drawing/2015/9/8/chartex" xmlns:cx2="http://schemas.microsoft.com/office/drawing/2015/10/21/chartex" xmlns:cx3="http://schemas.microsoft.com/office/drawing/2016/5/9/chartex" xmlns:cx4="http://schemas.microsoft.com/office/drawing/2016/5/10/chartex" xmlns:cx5="http://schemas.microsoft.com/office/drawing/2016/5/11/chartex" xmlns:cx6="http://schemas.microsoft.com/office/drawing/2016/5/12/chartex" xmlns:cx7="http://schemas.microsoft.com/office/drawing/2016/5/13/chartex" xmlns:cx8="http://schemas.microsoft.com/office/drawing/2016/5/14/chartex" xmlns:mc="http://schemas.openxmlformats.org/markup-compatibility/2006" xmlns:aink="http://schemas.microsoft.com/office/drawing/2016/ink" xmlns:am3d="http://schemas.microsoft.com/office/drawing/2017/model3d" xmlns:o="urn:schemas-microsoft-com:office:office" xmlns:r="http://schemas.openxmlformats.org/officeDocument/2006/relationships" xmlns:m="http://schemas.openxmlformats.org/officeDocument/2006/math" xmlns:v="urn:schemas-microsoft-com:vml" xmlns:wp14="http://schemas.microsoft.com/office/word/2010/wordprocessingDrawing" xmlns:wp="http://schemas.openxmlformats.org/drawingml/2006/wordprocessingDrawing" xmlns:w10="urn:schemas-microsoft-com:office:word" xmlns:w="http://schemas.openxmlformats.org/wordprocessingml/2006/main" xmlns:w14="http://schemas.microsoft.com/office/word/2010/wordml" xmlns:w15="http://schemas.microsoft.com/office/word/2012/wordml" xmlns:w16cid="http://schemas.microsoft.com/office/word/2016/wordml/cid" xmlns:w16se="http://schemas.microsoft.com/office/word/2015/wordml/symex" xmlns:wpg="http://schemas.microsoft.com/office/word/2010/wordprocessingGroup" xmlns:wpi="http://schemas.microsoft.com/office/word/2010/wordprocessingInk" xmlns:wne="http://schemas.microsoft.com/office/word/2006/wordml" xmlns:wps="http://schemas.microsoft.com/office/word/2010/wordprocessingShape" mc:Ignorable="w14 w15 w16se w16cid wp14">
   <w:tbl>
     <w:tblPr>
       <w:tblW w:w="5000" w:type="pct"/>
@@ -3424,7 +3271,7 @@
 </file>
 
 <file path=word/header2.xml><?xml version="1.0" encoding="utf-8"?>
-<w:hdr xmlns:wpc="http://schemas.microsoft.com/office/word/2010/wordprocessingCanvas" xmlns:mo="http://schemas.microsoft.com/office/mac/office/2008/main" xmlns:mc="http://schemas.openxmlformats.org/markup-compatibility/2006" xmlns:mv="urn:schemas-microsoft-com:mac:vml" xmlns:o="urn:schemas-microsoft-com:office:office" xmlns:r="http://schemas.openxmlformats.org/officeDocument/2006/relationships" xmlns:m="http://schemas.openxmlformats.org/officeDocument/2006/math" xmlns:v="urn:schemas-microsoft-com:vml" xmlns:wp14="http://schemas.microsoft.com/office/word/2010/wordprocessingDrawing" xmlns:wp="http://schemas.openxmlformats.org/drawingml/2006/wordprocessingDrawing" xmlns:w10="urn:schemas-microsoft-com:office:word" xmlns:w="http://schemas.openxmlformats.org/wordprocessingml/2006/main" xmlns:w14="http://schemas.microsoft.com/office/word/2010/wordml" xmlns:w15="http://schemas.microsoft.com/office/word/2012/wordml" xmlns:wpg="http://schemas.microsoft.com/office/word/2010/wordprocessingGroup" xmlns:wpi="http://schemas.microsoft.com/office/word/2010/wordprocessingInk" xmlns:wne="http://schemas.microsoft.com/office/word/2006/wordml" xmlns:wps="http://schemas.microsoft.com/office/word/2010/wordprocessingShape" mc:Ignorable="w14 w15 wp14">
+<w:hdr xmlns:wpc="http://schemas.microsoft.com/office/word/2010/wordprocessingCanvas" xmlns:cx="http://schemas.microsoft.com/office/drawing/2014/chartex" xmlns:cx1="http://schemas.microsoft.com/office/drawing/2015/9/8/chartex" xmlns:cx2="http://schemas.microsoft.com/office/drawing/2015/10/21/chartex" xmlns:cx3="http://schemas.microsoft.com/office/drawing/2016/5/9/chartex" xmlns:cx4="http://schemas.microsoft.com/office/drawing/2016/5/10/chartex" xmlns:cx5="http://schemas.microsoft.com/office/drawing/2016/5/11/chartex" xmlns:cx6="http://schemas.microsoft.com/office/drawing/2016/5/12/chartex" xmlns:cx7="http://schemas.microsoft.com/office/drawing/2016/5/13/chartex" xmlns:cx8="http://schemas.microsoft.com/office/drawing/2016/5/14/chartex" xmlns:mc="http://schemas.openxmlformats.org/markup-compatibility/2006" xmlns:aink="http://schemas.microsoft.com/office/drawing/2016/ink" xmlns:am3d="http://schemas.microsoft.com/office/drawing/2017/model3d" xmlns:o="urn:schemas-microsoft-com:office:office" xmlns:r="http://schemas.openxmlformats.org/officeDocument/2006/relationships" xmlns:m="http://schemas.openxmlformats.org/officeDocument/2006/math" xmlns:v="urn:schemas-microsoft-com:vml" xmlns:wp14="http://schemas.microsoft.com/office/word/2010/wordprocessingDrawing" xmlns:wp="http://schemas.openxmlformats.org/drawingml/2006/wordprocessingDrawing" xmlns:w10="urn:schemas-microsoft-com:office:word" xmlns:w="http://schemas.openxmlformats.org/wordprocessingml/2006/main" xmlns:w14="http://schemas.microsoft.com/office/word/2010/wordml" xmlns:w15="http://schemas.microsoft.com/office/word/2012/wordml" xmlns:w16cid="http://schemas.microsoft.com/office/word/2016/wordml/cid" xmlns:w16se="http://schemas.microsoft.com/office/word/2015/wordml/symex" xmlns:wpg="http://schemas.microsoft.com/office/word/2010/wordprocessingGroup" xmlns:wpi="http://schemas.microsoft.com/office/word/2010/wordprocessingInk" xmlns:wne="http://schemas.microsoft.com/office/word/2006/wordml" xmlns:wps="http://schemas.microsoft.com/office/word/2010/wordprocessingShape" mc:Ignorable="w14 w15 w16se w16cid wp14">
   <w:tbl>
     <w:tblPr>
       <w:tblW w:w="5000" w:type="pct"/>
@@ -3496,7 +3343,7 @@
 </file>
 
 <file path=word/header3.xml><?xml version="1.0" encoding="utf-8"?>
-<w:hdr xmlns:wpc="http://schemas.microsoft.com/office/word/2010/wordprocessingCanvas" xmlns:mo="http://schemas.microsoft.com/office/mac/office/2008/main" xmlns:mc="http://schemas.openxmlformats.org/markup-compatibility/2006" xmlns:mv="urn:schemas-microsoft-com:mac:vml" xmlns:o="urn:schemas-microsoft-com:office:office" xmlns:r="http://schemas.openxmlformats.org/officeDocument/2006/relationships" xmlns:m="http://schemas.openxmlformats.org/officeDocument/2006/math" xmlns:v="urn:schemas-microsoft-com:vml" xmlns:wp14="http://schemas.microsoft.com/office/word/2010/wordprocessingDrawing" xmlns:wp="http://schemas.openxmlformats.org/drawingml/2006/wordprocessingDrawing" xmlns:w10="urn:schemas-microsoft-com:office:word" xmlns:w="http://schemas.openxmlformats.org/wordprocessingml/2006/main" xmlns:w14="http://schemas.microsoft.com/office/word/2010/wordml" xmlns:w15="http://schemas.microsoft.com/office/word/2012/wordml" xmlns:wpg="http://schemas.microsoft.com/office/word/2010/wordprocessingGroup" xmlns:wpi="http://schemas.microsoft.com/office/word/2010/wordprocessingInk" xmlns:wne="http://schemas.microsoft.com/office/word/2006/wordml" xmlns:wps="http://schemas.microsoft.com/office/word/2010/wordprocessingShape" mc:Ignorable="w14 w15 wp14">
+<w:hdr xmlns:wpc="http://schemas.microsoft.com/office/word/2010/wordprocessingCanvas" xmlns:cx="http://schemas.microsoft.com/office/drawing/2014/chartex" xmlns:cx1="http://schemas.microsoft.com/office/drawing/2015/9/8/chartex" xmlns:cx2="http://schemas.microsoft.com/office/drawing/2015/10/21/chartex" xmlns:cx3="http://schemas.microsoft.com/office/drawing/2016/5/9/chartex" xmlns:cx4="http://schemas.microsoft.com/office/drawing/2016/5/10/chartex" xmlns:cx5="http://schemas.microsoft.com/office/drawing/2016/5/11/chartex" xmlns:cx6="http://schemas.microsoft.com/office/drawing/2016/5/12/chartex" xmlns:cx7="http://schemas.microsoft.com/office/drawing/2016/5/13/chartex" xmlns:cx8="http://schemas.microsoft.com/office/drawing/2016/5/14/chartex" xmlns:mc="http://schemas.openxmlformats.org/markup-compatibility/2006" xmlns:aink="http://schemas.microsoft.com/office/drawing/2016/ink" xmlns:am3d="http://schemas.microsoft.com/office/drawing/2017/model3d" xmlns:o="urn:schemas-microsoft-com:office:office" xmlns:r="http://schemas.openxmlformats.org/officeDocument/2006/relationships" xmlns:m="http://schemas.openxmlformats.org/officeDocument/2006/math" xmlns:v="urn:schemas-microsoft-com:vml" xmlns:wp14="http://schemas.microsoft.com/office/word/2010/wordprocessingDrawing" xmlns:wp="http://schemas.openxmlformats.org/drawingml/2006/wordprocessingDrawing" xmlns:w10="urn:schemas-microsoft-com:office:word" xmlns:w="http://schemas.openxmlformats.org/wordprocessingml/2006/main" xmlns:w14="http://schemas.microsoft.com/office/word/2010/wordml" xmlns:w15="http://schemas.microsoft.com/office/word/2012/wordml" xmlns:w16cid="http://schemas.microsoft.com/office/word/2016/wordml/cid" xmlns:w16se="http://schemas.microsoft.com/office/word/2015/wordml/symex" xmlns:wpg="http://schemas.microsoft.com/office/word/2010/wordprocessingGroup" xmlns:wpi="http://schemas.microsoft.com/office/word/2010/wordprocessingInk" xmlns:wne="http://schemas.microsoft.com/office/word/2006/wordml" xmlns:wps="http://schemas.microsoft.com/office/word/2010/wordprocessingShape" mc:Ignorable="w14 w15 w16se w16cid wp14">
   <w:p>
     <w:pPr>
       <w:pStyle w:val="Header"/>
@@ -3506,7 +3353,7 @@
 </file>
 
 <file path=word/header4.xml><?xml version="1.0" encoding="utf-8"?>
-<w:hdr xmlns:wpc="http://schemas.microsoft.com/office/word/2010/wordprocessingCanvas" xmlns:mo="http://schemas.microsoft.com/office/mac/office/2008/main" xmlns:mc="http://schemas.openxmlformats.org/markup-compatibility/2006" xmlns:mv="urn:schemas-microsoft-com:mac:vml" xmlns:o="urn:schemas-microsoft-com:office:office" xmlns:r="http://schemas.openxmlformats.org/officeDocument/2006/relationships" xmlns:m="http://schemas.openxmlformats.org/officeDocument/2006/math" xmlns:v="urn:schemas-microsoft-com:vml" xmlns:wp14="http://schemas.microsoft.com/office/word/2010/wordprocessingDrawing" xmlns:wp="http://schemas.openxmlformats.org/drawingml/2006/wordprocessingDrawing" xmlns:w10="urn:schemas-microsoft-com:office:word" xmlns:w="http://schemas.openxmlformats.org/wordprocessingml/2006/main" xmlns:w14="http://schemas.microsoft.com/office/word/2010/wordml" xmlns:w15="http://schemas.microsoft.com/office/word/2012/wordml" xmlns:wpg="http://schemas.microsoft.com/office/word/2010/wordprocessingGroup" xmlns:wpi="http://schemas.microsoft.com/office/word/2010/wordprocessingInk" xmlns:wne="http://schemas.microsoft.com/office/word/2006/wordml" xmlns:wps="http://schemas.microsoft.com/office/word/2010/wordprocessingShape" mc:Ignorable="w14 w15 wp14">
+<w:hdr xmlns:wpc="http://schemas.microsoft.com/office/word/2010/wordprocessingCanvas" xmlns:cx="http://schemas.microsoft.com/office/drawing/2014/chartex" xmlns:cx1="http://schemas.microsoft.com/office/drawing/2015/9/8/chartex" xmlns:cx2="http://schemas.microsoft.com/office/drawing/2015/10/21/chartex" xmlns:cx3="http://schemas.microsoft.com/office/drawing/2016/5/9/chartex" xmlns:cx4="http://schemas.microsoft.com/office/drawing/2016/5/10/chartex" xmlns:cx5="http://schemas.microsoft.com/office/drawing/2016/5/11/chartex" xmlns:cx6="http://schemas.microsoft.com/office/drawing/2016/5/12/chartex" xmlns:cx7="http://schemas.microsoft.com/office/drawing/2016/5/13/chartex" xmlns:cx8="http://schemas.microsoft.com/office/drawing/2016/5/14/chartex" xmlns:mc="http://schemas.openxmlformats.org/markup-compatibility/2006" xmlns:aink="http://schemas.microsoft.com/office/drawing/2016/ink" xmlns:am3d="http://schemas.microsoft.com/office/drawing/2017/model3d" xmlns:o="urn:schemas-microsoft-com:office:office" xmlns:r="http://schemas.openxmlformats.org/officeDocument/2006/relationships" xmlns:m="http://schemas.openxmlformats.org/officeDocument/2006/math" xmlns:v="urn:schemas-microsoft-com:vml" xmlns:wp14="http://schemas.microsoft.com/office/word/2010/wordprocessingDrawing" xmlns:wp="http://schemas.openxmlformats.org/drawingml/2006/wordprocessingDrawing" xmlns:w10="urn:schemas-microsoft-com:office:word" xmlns:w="http://schemas.openxmlformats.org/wordprocessingml/2006/main" xmlns:w14="http://schemas.microsoft.com/office/word/2010/wordml" xmlns:w15="http://schemas.microsoft.com/office/word/2012/wordml" xmlns:w16cid="http://schemas.microsoft.com/office/word/2016/wordml/cid" xmlns:w16se="http://schemas.microsoft.com/office/word/2015/wordml/symex" xmlns:wpg="http://schemas.microsoft.com/office/word/2010/wordprocessingGroup" xmlns:wpi="http://schemas.microsoft.com/office/word/2010/wordprocessingInk" xmlns:wne="http://schemas.microsoft.com/office/word/2006/wordml" xmlns:wps="http://schemas.microsoft.com/office/word/2010/wordprocessingShape" mc:Ignorable="w14 w15 w16se w16cid wp14">
   <w:p>
     <w:pPr>
       <w:pStyle w:val="Header"/>
@@ -3552,7 +3399,7 @@
 </file>
 
 <file path=word/header5.xml><?xml version="1.0" encoding="utf-8"?>
-<w:hdr xmlns:wpc="http://schemas.microsoft.com/office/word/2010/wordprocessingCanvas" xmlns:mo="http://schemas.microsoft.com/office/mac/office/2008/main" xmlns:mc="http://schemas.openxmlformats.org/markup-compatibility/2006" xmlns:mv="urn:schemas-microsoft-com:mac:vml" xmlns:o="urn:schemas-microsoft-com:office:office" xmlns:r="http://schemas.openxmlformats.org/officeDocument/2006/relationships" xmlns:m="http://schemas.openxmlformats.org/officeDocument/2006/math" xmlns:v="urn:schemas-microsoft-com:vml" xmlns:wp14="http://schemas.microsoft.com/office/word/2010/wordprocessingDrawing" xmlns:wp="http://schemas.openxmlformats.org/drawingml/2006/wordprocessingDrawing" xmlns:w10="urn:schemas-microsoft-com:office:word" xmlns:w="http://schemas.openxmlformats.org/wordprocessingml/2006/main" xmlns:w14="http://schemas.microsoft.com/office/word/2010/wordml" xmlns:w15="http://schemas.microsoft.com/office/word/2012/wordml" xmlns:wpg="http://schemas.microsoft.com/office/word/2010/wordprocessingGroup" xmlns:wpi="http://schemas.microsoft.com/office/word/2010/wordprocessingInk" xmlns:wne="http://schemas.microsoft.com/office/word/2006/wordml" xmlns:wps="http://schemas.microsoft.com/office/word/2010/wordprocessingShape" mc:Ignorable="w14 w15 wp14">
+<w:hdr xmlns:wpc="http://schemas.microsoft.com/office/word/2010/wordprocessingCanvas" xmlns:cx="http://schemas.microsoft.com/office/drawing/2014/chartex" xmlns:cx1="http://schemas.microsoft.com/office/drawing/2015/9/8/chartex" xmlns:cx2="http://schemas.microsoft.com/office/drawing/2015/10/21/chartex" xmlns:cx3="http://schemas.microsoft.com/office/drawing/2016/5/9/chartex" xmlns:cx4="http://schemas.microsoft.com/office/drawing/2016/5/10/chartex" xmlns:cx5="http://schemas.microsoft.com/office/drawing/2016/5/11/chartex" xmlns:cx6="http://schemas.microsoft.com/office/drawing/2016/5/12/chartex" xmlns:cx7="http://schemas.microsoft.com/office/drawing/2016/5/13/chartex" xmlns:cx8="http://schemas.microsoft.com/office/drawing/2016/5/14/chartex" xmlns:mc="http://schemas.openxmlformats.org/markup-compatibility/2006" xmlns:aink="http://schemas.microsoft.com/office/drawing/2016/ink" xmlns:am3d="http://schemas.microsoft.com/office/drawing/2017/model3d" xmlns:o="urn:schemas-microsoft-com:office:office" xmlns:r="http://schemas.openxmlformats.org/officeDocument/2006/relationships" xmlns:m="http://schemas.openxmlformats.org/officeDocument/2006/math" xmlns:v="urn:schemas-microsoft-com:vml" xmlns:wp14="http://schemas.microsoft.com/office/word/2010/wordprocessingDrawing" xmlns:wp="http://schemas.openxmlformats.org/drawingml/2006/wordprocessingDrawing" xmlns:w10="urn:schemas-microsoft-com:office:word" xmlns:w="http://schemas.openxmlformats.org/wordprocessingml/2006/main" xmlns:w14="http://schemas.microsoft.com/office/word/2010/wordml" xmlns:w15="http://schemas.microsoft.com/office/word/2012/wordml" xmlns:w16cid="http://schemas.microsoft.com/office/word/2016/wordml/cid" xmlns:w16se="http://schemas.microsoft.com/office/word/2015/wordml/symex" xmlns:wpg="http://schemas.microsoft.com/office/word/2010/wordprocessingGroup" xmlns:wpi="http://schemas.microsoft.com/office/word/2010/wordprocessingInk" xmlns:wne="http://schemas.microsoft.com/office/word/2006/wordml" xmlns:wps="http://schemas.microsoft.com/office/word/2010/wordprocessingShape" mc:Ignorable="w14 w15 w16se w16cid wp14">
   <w:tbl>
     <w:tblPr>
       <w:tblW w:w="5000" w:type="pct"/>
@@ -3636,8 +3483,8 @@
 </file>
 
 <file path=word/numbering.xml><?xml version="1.0" encoding="utf-8"?>
-<w:numbering xmlns:wpc="http://schemas.microsoft.com/office/word/2010/wordprocessingCanvas" xmlns:mo="http://schemas.microsoft.com/office/mac/office/2008/main" xmlns:mc="http://schemas.openxmlformats.org/markup-compatibility/2006" xmlns:mv="urn:schemas-microsoft-com:mac:vml" xmlns:o="urn:schemas-microsoft-com:office:office" xmlns:r="http://schemas.openxmlformats.org/officeDocument/2006/relationships" xmlns:m="http://schemas.openxmlformats.org/officeDocument/2006/math" xmlns:v="urn:schemas-microsoft-com:vml" xmlns:wp14="http://schemas.microsoft.com/office/word/2010/wordprocessingDrawing" xmlns:wp="http://schemas.openxmlformats.org/drawingml/2006/wordprocessingDrawing" xmlns:w10="urn:schemas-microsoft-com:office:word" xmlns:w="http://schemas.openxmlformats.org/wordprocessingml/2006/main" xmlns:w14="http://schemas.microsoft.com/office/word/2010/wordml" xmlns:w15="http://schemas.microsoft.com/office/word/2012/wordml" xmlns:wpg="http://schemas.microsoft.com/office/word/2010/wordprocessingGroup" xmlns:wpi="http://schemas.microsoft.com/office/word/2010/wordprocessingInk" xmlns:wne="http://schemas.microsoft.com/office/word/2006/wordml" xmlns:wps="http://schemas.microsoft.com/office/word/2010/wordprocessingShape" mc:Ignorable="w14 w15 wp14">
-  <w:abstractNum w:abstractNumId="0">
+<w:numbering xmlns:wpc="http://schemas.microsoft.com/office/word/2010/wordprocessingCanvas" xmlns:cx="http://schemas.microsoft.com/office/drawing/2014/chartex" xmlns:cx1="http://schemas.microsoft.com/office/drawing/2015/9/8/chartex" xmlns:cx2="http://schemas.microsoft.com/office/drawing/2015/10/21/chartex" xmlns:cx3="http://schemas.microsoft.com/office/drawing/2016/5/9/chartex" xmlns:cx4="http://schemas.microsoft.com/office/drawing/2016/5/10/chartex" xmlns:cx5="http://schemas.microsoft.com/office/drawing/2016/5/11/chartex" xmlns:cx6="http://schemas.microsoft.com/office/drawing/2016/5/12/chartex" xmlns:cx7="http://schemas.microsoft.com/office/drawing/2016/5/13/chartex" xmlns:cx8="http://schemas.microsoft.com/office/drawing/2016/5/14/chartex" xmlns:mc="http://schemas.openxmlformats.org/markup-compatibility/2006" xmlns:aink="http://schemas.microsoft.com/office/drawing/2016/ink" xmlns:am3d="http://schemas.microsoft.com/office/drawing/2017/model3d" xmlns:o="urn:schemas-microsoft-com:office:office" xmlns:r="http://schemas.openxmlformats.org/officeDocument/2006/relationships" xmlns:m="http://schemas.openxmlformats.org/officeDocument/2006/math" xmlns:v="urn:schemas-microsoft-com:vml" xmlns:wp14="http://schemas.microsoft.com/office/word/2010/wordprocessingDrawing" xmlns:wp="http://schemas.openxmlformats.org/drawingml/2006/wordprocessingDrawing" xmlns:w10="urn:schemas-microsoft-com:office:word" xmlns:w="http://schemas.openxmlformats.org/wordprocessingml/2006/main" xmlns:w14="http://schemas.microsoft.com/office/word/2010/wordml" xmlns:w15="http://schemas.microsoft.com/office/word/2012/wordml" xmlns:w16cid="http://schemas.microsoft.com/office/word/2016/wordml/cid" xmlns:w16se="http://schemas.microsoft.com/office/word/2015/wordml/symex" xmlns:wpg="http://schemas.microsoft.com/office/word/2010/wordprocessingGroup" xmlns:wpi="http://schemas.microsoft.com/office/word/2010/wordprocessingInk" xmlns:wne="http://schemas.microsoft.com/office/word/2006/wordml" xmlns:wps="http://schemas.microsoft.com/office/word/2010/wordprocessingShape" mc:Ignorable="w14 w15 w16se w16cid wp14">
+  <w:abstractNum w:abstractNumId="0" w15:restartNumberingAfterBreak="0">
     <w:nsid w:val="FFFFFF7C"/>
     <w:multiLevelType w:val="singleLevel"/>
     <w:tmpl w:val="E5186B08"/>
@@ -3655,7 +3502,7 @@
       </w:pPr>
     </w:lvl>
   </w:abstractNum>
-  <w:abstractNum w:abstractNumId="1">
+  <w:abstractNum w:abstractNumId="1" w15:restartNumberingAfterBreak="0">
     <w:nsid w:val="FFFFFF7D"/>
     <w:multiLevelType w:val="singleLevel"/>
     <w:tmpl w:val="0526ECE2"/>
@@ -3673,7 +3520,7 @@
       </w:pPr>
     </w:lvl>
   </w:abstractNum>
-  <w:abstractNum w:abstractNumId="2">
+  <w:abstractNum w:abstractNumId="2" w15:restartNumberingAfterBreak="0">
     <w:nsid w:val="FFFFFF7E"/>
     <w:multiLevelType w:val="singleLevel"/>
     <w:tmpl w:val="DD7448DC"/>
@@ -3691,7 +3538,7 @@
       </w:pPr>
     </w:lvl>
   </w:abstractNum>
-  <w:abstractNum w:abstractNumId="3">
+  <w:abstractNum w:abstractNumId="3" w15:restartNumberingAfterBreak="0">
     <w:nsid w:val="FFFFFF7F"/>
     <w:multiLevelType w:val="singleLevel"/>
     <w:tmpl w:val="7E84267E"/>
@@ -3709,7 +3556,7 @@
       </w:pPr>
     </w:lvl>
   </w:abstractNum>
-  <w:abstractNum w:abstractNumId="4">
+  <w:abstractNum w:abstractNumId="4" w15:restartNumberingAfterBreak="0">
     <w:nsid w:val="FFFFFF80"/>
     <w:multiLevelType w:val="singleLevel"/>
     <w:tmpl w:val="2E1666B2"/>
@@ -3730,7 +3577,7 @@
       </w:rPr>
     </w:lvl>
   </w:abstractNum>
-  <w:abstractNum w:abstractNumId="5">
+  <w:abstractNum w:abstractNumId="5" w15:restartNumberingAfterBreak="0">
     <w:nsid w:val="FFFFFF81"/>
     <w:multiLevelType w:val="singleLevel"/>
     <w:tmpl w:val="2F04029E"/>
@@ -3751,7 +3598,7 @@
       </w:rPr>
     </w:lvl>
   </w:abstractNum>
-  <w:abstractNum w:abstractNumId="6">
+  <w:abstractNum w:abstractNumId="6" w15:restartNumberingAfterBreak="0">
     <w:nsid w:val="FFFFFF82"/>
     <w:multiLevelType w:val="singleLevel"/>
     <w:tmpl w:val="4BBAACE4"/>
@@ -3772,7 +3619,7 @@
       </w:rPr>
     </w:lvl>
   </w:abstractNum>
-  <w:abstractNum w:abstractNumId="7">
+  <w:abstractNum w:abstractNumId="7" w15:restartNumberingAfterBreak="0">
     <w:nsid w:val="FFFFFF83"/>
     <w:multiLevelType w:val="singleLevel"/>
     <w:tmpl w:val="D368D962"/>
@@ -3793,7 +3640,7 @@
       </w:rPr>
     </w:lvl>
   </w:abstractNum>
-  <w:abstractNum w:abstractNumId="8">
+  <w:abstractNum w:abstractNumId="8" w15:restartNumberingAfterBreak="0">
     <w:nsid w:val="FFFFFF88"/>
     <w:multiLevelType w:val="singleLevel"/>
     <w:tmpl w:val="4A88D6D6"/>
@@ -3811,7 +3658,7 @@
       </w:pPr>
     </w:lvl>
   </w:abstractNum>
-  <w:abstractNum w:abstractNumId="9">
+  <w:abstractNum w:abstractNumId="9" w15:restartNumberingAfterBreak="0">
     <w:nsid w:val="FFFFFF89"/>
     <w:multiLevelType w:val="singleLevel"/>
     <w:tmpl w:val="349A560E"/>
@@ -3832,7 +3679,7 @@
       </w:rPr>
     </w:lvl>
   </w:abstractNum>
-  <w:abstractNum w:abstractNumId="10">
+  <w:abstractNum w:abstractNumId="10" w15:restartNumberingAfterBreak="0">
     <w:nsid w:val="00000001"/>
     <w:multiLevelType w:val="hybridMultilevel"/>
     <w:tmpl w:val="00000001"/>
@@ -3886,7 +3733,7 @@
       <w:lvlJc w:val="left"/>
     </w:lvl>
   </w:abstractNum>
-  <w:abstractNum w:abstractNumId="11">
+  <w:abstractNum w:abstractNumId="11" w15:restartNumberingAfterBreak="0">
     <w:nsid w:val="0C7E5D2E"/>
     <w:multiLevelType w:val="hybridMultilevel"/>
     <w:tmpl w:val="E920FF82"/>
@@ -4003,7 +3850,7 @@
       </w:pPr>
     </w:lvl>
   </w:abstractNum>
-  <w:abstractNum w:abstractNumId="12">
+  <w:abstractNum w:abstractNumId="12" w15:restartNumberingAfterBreak="0">
     <w:nsid w:val="1E2D4D86"/>
     <w:multiLevelType w:val="hybridMultilevel"/>
     <w:tmpl w:val="EE68A300"/>
@@ -4092,7 +3939,7 @@
       </w:pPr>
     </w:lvl>
   </w:abstractNum>
-  <w:abstractNum w:abstractNumId="13">
+  <w:abstractNum w:abstractNumId="13" w15:restartNumberingAfterBreak="0">
     <w:nsid w:val="1FBB11D1"/>
     <w:multiLevelType w:val="hybridMultilevel"/>
     <w:tmpl w:val="422E5A4A"/>
@@ -4178,7 +4025,7 @@
       </w:pPr>
     </w:lvl>
   </w:abstractNum>
-  <w:abstractNum w:abstractNumId="14">
+  <w:abstractNum w:abstractNumId="14" w15:restartNumberingAfterBreak="0">
     <w:nsid w:val="22A25917"/>
     <w:multiLevelType w:val="hybridMultilevel"/>
     <w:tmpl w:val="422E5A4A"/>
@@ -4264,7 +4111,7 @@
       </w:pPr>
     </w:lvl>
   </w:abstractNum>
-  <w:abstractNum w:abstractNumId="15">
+  <w:abstractNum w:abstractNumId="15" w15:restartNumberingAfterBreak="0">
     <w:nsid w:val="266A7A59"/>
     <w:multiLevelType w:val="multilevel"/>
     <w:tmpl w:val="0409001D"/>
@@ -4350,7 +4197,7 @@
       </w:pPr>
     </w:lvl>
   </w:abstractNum>
-  <w:abstractNum w:abstractNumId="16">
+  <w:abstractNum w:abstractNumId="16" w15:restartNumberingAfterBreak="0">
     <w:nsid w:val="2D170EA7"/>
     <w:multiLevelType w:val="multilevel"/>
     <w:tmpl w:val="09B48B1C"/>
@@ -4485,7 +4332,7 @@
       </w:rPr>
     </w:lvl>
   </w:abstractNum>
-  <w:abstractNum w:abstractNumId="17">
+  <w:abstractNum w:abstractNumId="17" w15:restartNumberingAfterBreak="0">
     <w:nsid w:val="34BF3E54"/>
     <w:multiLevelType w:val="multilevel"/>
     <w:tmpl w:val="BAFE31E0"/>
@@ -4626,7 +4473,7 @@
       </w:rPr>
     </w:lvl>
   </w:abstractNum>
-  <w:abstractNum w:abstractNumId="18">
+  <w:abstractNum w:abstractNumId="18" w15:restartNumberingAfterBreak="0">
     <w:nsid w:val="3939095C"/>
     <w:multiLevelType w:val="hybridMultilevel"/>
     <w:tmpl w:val="3B0C83F2"/>
@@ -4715,7 +4562,7 @@
       </w:pPr>
     </w:lvl>
   </w:abstractNum>
-  <w:abstractNum w:abstractNumId="19">
+  <w:abstractNum w:abstractNumId="19" w15:restartNumberingAfterBreak="0">
     <w:nsid w:val="3C75020B"/>
     <w:multiLevelType w:val="hybridMultilevel"/>
     <w:tmpl w:val="DD92C0D4"/>
@@ -4801,7 +4648,7 @@
       </w:pPr>
     </w:lvl>
   </w:abstractNum>
-  <w:abstractNum w:abstractNumId="20">
+  <w:abstractNum w:abstractNumId="20" w15:restartNumberingAfterBreak="0">
     <w:nsid w:val="3E35302A"/>
     <w:multiLevelType w:val="multilevel"/>
     <w:tmpl w:val="D2D257EA"/>
@@ -4914,7 +4761,7 @@
       </w:pPr>
     </w:lvl>
   </w:abstractNum>
-  <w:abstractNum w:abstractNumId="21">
+  <w:abstractNum w:abstractNumId="21" w15:restartNumberingAfterBreak="0">
     <w:nsid w:val="40733874"/>
     <w:multiLevelType w:val="hybridMultilevel"/>
     <w:tmpl w:val="F8B865E2"/>
@@ -5000,7 +4847,7 @@
       </w:pPr>
     </w:lvl>
   </w:abstractNum>
-  <w:abstractNum w:abstractNumId="22">
+  <w:abstractNum w:abstractNumId="22" w15:restartNumberingAfterBreak="0">
     <w:nsid w:val="46876897"/>
     <w:multiLevelType w:val="hybridMultilevel"/>
     <w:tmpl w:val="9284396A"/>
@@ -5117,7 +4964,7 @@
       </w:pPr>
     </w:lvl>
   </w:abstractNum>
-  <w:abstractNum w:abstractNumId="23">
+  <w:abstractNum w:abstractNumId="23" w15:restartNumberingAfterBreak="0">
     <w:nsid w:val="52CA544A"/>
     <w:multiLevelType w:val="singleLevel"/>
     <w:tmpl w:val="AED6D67E"/>
@@ -5144,7 +4991,7 @@
       </w:rPr>
     </w:lvl>
   </w:abstractNum>
-  <w:abstractNum w:abstractNumId="24">
+  <w:abstractNum w:abstractNumId="24" w15:restartNumberingAfterBreak="0">
     <w:nsid w:val="554B53A5"/>
     <w:multiLevelType w:val="multilevel"/>
     <w:tmpl w:val="1A2C5E10"/>
@@ -5285,7 +5132,7 @@
       </w:rPr>
     </w:lvl>
   </w:abstractNum>
-  <w:abstractNum w:abstractNumId="25">
+  <w:abstractNum w:abstractNumId="25" w15:restartNumberingAfterBreak="0">
     <w:nsid w:val="60560767"/>
     <w:multiLevelType w:val="multilevel"/>
     <w:tmpl w:val="0409001D"/>
@@ -5371,7 +5218,7 @@
       </w:pPr>
     </w:lvl>
   </w:abstractNum>
-  <w:abstractNum w:abstractNumId="26">
+  <w:abstractNum w:abstractNumId="26" w15:restartNumberingAfterBreak="0">
     <w:nsid w:val="612D4DC5"/>
     <w:multiLevelType w:val="hybridMultilevel"/>
     <w:tmpl w:val="C13A82DE"/>
@@ -5485,7 +5332,7 @@
       </w:rPr>
     </w:lvl>
   </w:abstractNum>
-  <w:abstractNum w:abstractNumId="27">
+  <w:abstractNum w:abstractNumId="27" w15:restartNumberingAfterBreak="0">
     <w:nsid w:val="6204797A"/>
     <w:multiLevelType w:val="hybridMultilevel"/>
     <w:tmpl w:val="E97A8A70"/>
@@ -5602,7 +5449,7 @@
       </w:pPr>
     </w:lvl>
   </w:abstractNum>
-  <w:abstractNum w:abstractNumId="28">
+  <w:abstractNum w:abstractNumId="28" w15:restartNumberingAfterBreak="0">
     <w:nsid w:val="67445E99"/>
     <w:multiLevelType w:val="multilevel"/>
     <w:tmpl w:val="9F46EC34"/>
@@ -5743,7 +5590,7 @@
       </w:rPr>
     </w:lvl>
   </w:abstractNum>
-  <w:abstractNum w:abstractNumId="29">
+  <w:abstractNum w:abstractNumId="29" w15:restartNumberingAfterBreak="0">
     <w:nsid w:val="6B415F8A"/>
     <w:multiLevelType w:val="multilevel"/>
     <w:tmpl w:val="0409001D"/>
@@ -5829,7 +5676,7 @@
       </w:pPr>
     </w:lvl>
   </w:abstractNum>
-  <w:abstractNum w:abstractNumId="30">
+  <w:abstractNum w:abstractNumId="30" w15:restartNumberingAfterBreak="0">
     <w:nsid w:val="6B8E7CF9"/>
     <w:multiLevelType w:val="hybridMultilevel"/>
     <w:tmpl w:val="4E7C556E"/>
@@ -5946,7 +5793,7 @@
       </w:pPr>
     </w:lvl>
   </w:abstractNum>
-  <w:abstractNum w:abstractNumId="31">
+  <w:abstractNum w:abstractNumId="31" w15:restartNumberingAfterBreak="0">
     <w:nsid w:val="799051AC"/>
     <w:multiLevelType w:val="multilevel"/>
     <w:tmpl w:val="04090023"/>
@@ -6037,7 +5884,7 @@
       </w:pPr>
     </w:lvl>
   </w:abstractNum>
-  <w:abstractNum w:abstractNumId="32">
+  <w:abstractNum w:abstractNumId="32" w15:restartNumberingAfterBreak="0">
     <w:nsid w:val="7E7B01F4"/>
     <w:multiLevelType w:val="hybridMultilevel"/>
     <w:tmpl w:val="4EF20644"/>
@@ -6335,7 +6182,7 @@
 </file>
 
 <file path=word/styles.xml><?xml version="1.0" encoding="utf-8"?>
-<w:styles xmlns:mc="http://schemas.openxmlformats.org/markup-compatibility/2006" xmlns:r="http://schemas.openxmlformats.org/officeDocument/2006/relationships" xmlns:w="http://schemas.openxmlformats.org/wordprocessingml/2006/main" xmlns:w14="http://schemas.microsoft.com/office/word/2010/wordml" xmlns:w15="http://schemas.microsoft.com/office/word/2012/wordml" mc:Ignorable="w14 w15">
+<w:styles xmlns:mc="http://schemas.openxmlformats.org/markup-compatibility/2006" xmlns:r="http://schemas.openxmlformats.org/officeDocument/2006/relationships" xmlns:w="http://schemas.openxmlformats.org/wordprocessingml/2006/main" xmlns:w14="http://schemas.microsoft.com/office/word/2010/wordml" xmlns:w15="http://schemas.microsoft.com/office/word/2012/wordml" xmlns:w16cid="http://schemas.microsoft.com/office/word/2016/wordml/cid" xmlns:w16se="http://schemas.microsoft.com/office/word/2015/wordml/symex" mc:Ignorable="w14 w15 w16se w16cid">
   <w:docDefaults>
     <w:rPrDefault>
       <w:rPr>
@@ -6345,7 +6192,7 @@
     </w:rPrDefault>
     <w:pPrDefault/>
   </w:docDefaults>
-  <w:latentStyles w:defLockedState="0" w:defUIPriority="0" w:defSemiHidden="0" w:defUnhideWhenUsed="0" w:defQFormat="0" w:count="382">
+  <w:latentStyles w:defLockedState="0" w:defUIPriority="0" w:defSemiHidden="0" w:defUnhideWhenUsed="0" w:defQFormat="0" w:count="375">
     <w:lsdException w:name="Normal" w:locked="1" w:qFormat="1"/>
     <w:lsdException w:name="heading 1" w:locked="1" w:uiPriority="9" w:qFormat="1"/>
     <w:lsdException w:name="heading 2" w:locked="1" w:semiHidden="1" w:uiPriority="9" w:unhideWhenUsed="1" w:qFormat="1"/>
@@ -7100,7 +6947,6 @@
       <w:lang w:val="en-US" w:eastAsia="en-US"/>
     </w:rPr>
     <w:tblPr>
-      <w:tblInd w:w="0" w:type="dxa"/>
       <w:tblBorders>
         <w:top w:val="single" w:sz="4" w:space="0" w:color="auto"/>
         <w:left w:val="single" w:sz="4" w:space="0" w:color="auto"/>
@@ -7109,12 +6955,6 @@
         <w:insideH w:val="single" w:sz="4" w:space="0" w:color="auto"/>
         <w:insideV w:val="single" w:sz="4" w:space="0" w:color="auto"/>
       </w:tblBorders>
-      <w:tblCellMar>
-        <w:top w:w="0" w:type="dxa"/>
-        <w:left w:w="108" w:type="dxa"/>
-        <w:bottom w:w="0" w:type="dxa"/>
-        <w:right w:w="108" w:type="dxa"/>
-      </w:tblCellMar>
     </w:tblPr>
   </w:style>
   <w:style w:type="character" w:styleId="Emphasis">
@@ -12636,7 +12476,7 @@
 </file>
 
 <file path=customXml/itemProps2.xml><?xml version="1.0" encoding="utf-8"?>
-<ds:datastoreItem xmlns:ds="http://schemas.openxmlformats.org/officeDocument/2006/customXml" ds:itemID="{FFF2C11A-B9C0-794D-8EC0-88D4A8F79F9C}">
+<ds:datastoreItem xmlns:ds="http://schemas.openxmlformats.org/officeDocument/2006/customXml" ds:itemID="{D7F8E670-55B1-4D24-A926-2FFDF0E159E7}">
   <ds:schemaRefs>
     <ds:schemaRef ds:uri="http://schemas.openxmlformats.org/officeDocument/2006/bibliography"/>
   </ds:schemaRefs>

</xml_diff>

<commit_message>
Changes to font from bold to normal
</commit_message>
<xml_diff>
--- a/ML--1819-task-107--team-09.docx
+++ b/ML--1819-task-107--team-09.docx
@@ -204,7 +204,6 @@
           <w14:ligatures w14:val="standard"/>
         </w:rPr>
       </w:pPr>
-      <w:proofErr w:type="spellStart"/>
       <w:r>
         <w:rPr>
           <w:b w:val="0"/>
@@ -213,10 +212,37 @@
           <w:szCs w:val="22"/>
           <w14:ligatures w14:val="standard"/>
         </w:rPr>
-        <w:t>Zihan</w:t>
-      </w:r>
-      <w:proofErr w:type="spellEnd"/>
-      <w:r>
+        <w:t>Zihan Huang 18300321</w:t>
+      </w:r>
+    </w:p>
+    <w:p>
+      <w:pPr>
+        <w:pStyle w:val="Titledocument"/>
+        <w:jc w:val="both"/>
+        <w:rPr>
+          <w:b w:val="0"/>
+          <w:bCs/>
+          <w:sz w:val="24"/>
+          <w:szCs w:val="24"/>
+          <w14:ligatures w14:val="standard"/>
+        </w:rPr>
+      </w:pPr>
+      <w:r>
+        <w:rPr>
+          <w:b w:val="0"/>
+          <w:bCs/>
+          <w:sz w:val="24"/>
+          <w:szCs w:val="24"/>
+          <w14:ligatures w14:val="standard"/>
+        </w:rPr>
+        <w:t>Work Contribution:</w:t>
+      </w:r>
+    </w:p>
+    <w:p>
+      <w:pPr>
+        <w:pStyle w:val="Titledocument"/>
+        <w:ind w:left="708"/>
+        <w:jc w:val="both"/>
         <w:rPr>
           <w:b w:val="0"/>
           <w:bCs/>
@@ -224,37 +250,8 @@
           <w:szCs w:val="22"/>
           <w14:ligatures w14:val="standard"/>
         </w:rPr>
-        <w:t xml:space="preserve"> Huang 18300321</w:t>
-      </w:r>
-    </w:p>
-    <w:p>
-      <w:pPr>
-        <w:pStyle w:val="Titledocument"/>
-        <w:jc w:val="both"/>
-        <w:rPr>
-          <w:b w:val="0"/>
-          <w:bCs/>
-          <w:sz w:val="24"/>
-          <w:szCs w:val="24"/>
-          <w14:ligatures w14:val="standard"/>
-        </w:rPr>
-      </w:pPr>
-      <w:r>
-        <w:rPr>
-          <w:b w:val="0"/>
-          <w:bCs/>
-          <w:sz w:val="24"/>
-          <w:szCs w:val="24"/>
-          <w14:ligatures w14:val="standard"/>
-        </w:rPr>
-        <w:t>Work Contribution:</w:t>
-      </w:r>
-    </w:p>
-    <w:p>
-      <w:pPr>
-        <w:pStyle w:val="Titledocument"/>
-        <w:ind w:left="708"/>
-        <w:jc w:val="both"/>
+      </w:pPr>
+      <w:r>
         <w:rPr>
           <w:b w:val="0"/>
           <w:bCs/>
@@ -262,7 +259,8 @@
           <w:szCs w:val="22"/>
           <w14:ligatures w14:val="standard"/>
         </w:rPr>
-      </w:pPr>
+        <w:t>Nicholas Bonello</w:t>
+      </w:r>
       <w:r>
         <w:rPr>
           <w:b w:val="0"/>
@@ -271,7 +269,7 @@
           <w:szCs w:val="22"/>
           <w14:ligatures w14:val="standard"/>
         </w:rPr>
-        <w:t>Nicholas Bonello</w:t>
+        <w:t xml:space="preserve">: </w:t>
       </w:r>
       <w:r>
         <w:rPr>
@@ -281,7 +279,7 @@
           <w:szCs w:val="22"/>
           <w14:ligatures w14:val="standard"/>
         </w:rPr>
-        <w:t xml:space="preserve">: </w:t>
+        <w:t>Plot and analyze the tweets count and favorite counts</w:t>
       </w:r>
       <w:r>
         <w:rPr>
@@ -291,7 +289,7 @@
           <w:szCs w:val="22"/>
           <w14:ligatures w14:val="standard"/>
         </w:rPr>
-        <w:t>Plot and analyze the tweets count and favorite counts</w:t>
+        <w:t xml:space="preserve">, </w:t>
       </w:r>
       <w:r>
         <w:rPr>
@@ -301,7 +299,7 @@
           <w:szCs w:val="22"/>
           <w14:ligatures w14:val="standard"/>
         </w:rPr>
-        <w:t xml:space="preserve">, </w:t>
+        <w:t>side bar color and link color</w:t>
       </w:r>
       <w:r>
         <w:rPr>
@@ -311,7 +309,7 @@
           <w:szCs w:val="22"/>
           <w14:ligatures w14:val="standard"/>
         </w:rPr>
-        <w:t>side bar color and link color</w:t>
+        <w:t xml:space="preserve">, </w:t>
       </w:r>
       <w:r>
         <w:rPr>
@@ -321,7 +319,7 @@
           <w:szCs w:val="22"/>
           <w14:ligatures w14:val="standard"/>
         </w:rPr>
-        <w:t xml:space="preserve">, </w:t>
+        <w:t>color in RGB separately</w:t>
       </w:r>
       <w:r>
         <w:rPr>
@@ -331,7 +329,7 @@
           <w:szCs w:val="22"/>
           <w14:ligatures w14:val="standard"/>
         </w:rPr>
-        <w:t>color in RGB separately</w:t>
+        <w:t>.</w:t>
       </w:r>
       <w:r>
         <w:rPr>
@@ -341,7 +339,7 @@
           <w:szCs w:val="22"/>
           <w14:ligatures w14:val="standard"/>
         </w:rPr>
-        <w:t>.</w:t>
+        <w:t xml:space="preserve"> </w:t>
       </w:r>
       <w:r>
         <w:rPr>
@@ -351,7 +349,7 @@
           <w:szCs w:val="22"/>
           <w14:ligatures w14:val="standard"/>
         </w:rPr>
-        <w:t xml:space="preserve"> </w:t>
+        <w:t>Process the tweet content and description and apply logistic regression.</w:t>
       </w:r>
       <w:r>
         <w:rPr>
@@ -361,7 +359,7 @@
           <w:szCs w:val="22"/>
           <w14:ligatures w14:val="standard"/>
         </w:rPr>
-        <w:t>Process the tweet content and description and apply logistic regression.</w:t>
+        <w:t xml:space="preserve"> </w:t>
       </w:r>
       <w:r>
         <w:rPr>
@@ -371,9 +369,14 @@
           <w:szCs w:val="22"/>
           <w14:ligatures w14:val="standard"/>
         </w:rPr>
-        <w:t xml:space="preserve"> </w:t>
-      </w:r>
-      <w:r>
+        <w:t>Write the report.</w:t>
+      </w:r>
+    </w:p>
+    <w:p>
+      <w:pPr>
+        <w:pStyle w:val="Titledocument"/>
+        <w:ind w:left="708"/>
+        <w:jc w:val="both"/>
         <w:rPr>
           <w:b w:val="0"/>
           <w:bCs/>
@@ -381,14 +384,8 @@
           <w:szCs w:val="22"/>
           <w14:ligatures w14:val="standard"/>
         </w:rPr>
-        <w:t>Write the report.</w:t>
-      </w:r>
-    </w:p>
-    <w:p>
-      <w:pPr>
-        <w:pStyle w:val="Titledocument"/>
-        <w:ind w:left="708"/>
-        <w:jc w:val="both"/>
+      </w:pPr>
+      <w:r>
         <w:rPr>
           <w:b w:val="0"/>
           <w:bCs/>
@@ -396,7 +393,8 @@
           <w:szCs w:val="22"/>
           <w14:ligatures w14:val="standard"/>
         </w:rPr>
-      </w:pPr>
+        <w:t>Siddharth Tiwari</w:t>
+      </w:r>
       <w:r>
         <w:rPr>
           <w:b w:val="0"/>
@@ -405,7 +403,7 @@
           <w:szCs w:val="22"/>
           <w14:ligatures w14:val="standard"/>
         </w:rPr>
-        <w:t>Siddharth Tiwari</w:t>
+        <w:t xml:space="preserve">: </w:t>
       </w:r>
       <w:r>
         <w:rPr>
@@ -415,7 +413,7 @@
           <w:szCs w:val="22"/>
           <w14:ligatures w14:val="standard"/>
         </w:rPr>
-        <w:t xml:space="preserve">: </w:t>
+        <w:t>Process the tweet content and description and apply Naïve-Bayes on it.</w:t>
       </w:r>
       <w:r>
         <w:rPr>
@@ -425,7 +423,7 @@
           <w:szCs w:val="22"/>
           <w14:ligatures w14:val="standard"/>
         </w:rPr>
-        <w:t>Process the tweet content and description and apply Naïve-Bayes on it.</w:t>
+        <w:t xml:space="preserve"> </w:t>
       </w:r>
       <w:r>
         <w:rPr>
@@ -435,7 +433,7 @@
           <w:szCs w:val="22"/>
           <w14:ligatures w14:val="standard"/>
         </w:rPr>
-        <w:t xml:space="preserve"> </w:t>
+        <w:t>Plot and analyze hashtag count</w:t>
       </w:r>
       <w:r>
         <w:rPr>
@@ -445,7 +443,7 @@
           <w:szCs w:val="22"/>
           <w14:ligatures w14:val="standard"/>
         </w:rPr>
-        <w:t>Plot and analyze hashtag count</w:t>
+        <w:t xml:space="preserve">. </w:t>
       </w:r>
       <w:r>
         <w:rPr>
@@ -455,7 +453,7 @@
           <w:szCs w:val="22"/>
           <w14:ligatures w14:val="standard"/>
         </w:rPr>
-        <w:t xml:space="preserve">. </w:t>
+        <w:t>Plot and analyze emoji count</w:t>
       </w:r>
       <w:r>
         <w:rPr>
@@ -465,7 +463,7 @@
           <w:szCs w:val="22"/>
           <w14:ligatures w14:val="standard"/>
         </w:rPr>
-        <w:t>Plot and analyze emoji count</w:t>
+        <w:t xml:space="preserve">. </w:t>
       </w:r>
       <w:r>
         <w:rPr>
@@ -475,9 +473,14 @@
           <w:szCs w:val="22"/>
           <w14:ligatures w14:val="standard"/>
         </w:rPr>
-        <w:t xml:space="preserve">. </w:t>
-      </w:r>
-      <w:r>
+        <w:t>Write the report.</w:t>
+      </w:r>
+    </w:p>
+    <w:p>
+      <w:pPr>
+        <w:pStyle w:val="Titledocument"/>
+        <w:ind w:left="708"/>
+        <w:jc w:val="both"/>
         <w:rPr>
           <w:b w:val="0"/>
           <w:bCs/>
@@ -485,14 +488,8 @@
           <w:szCs w:val="22"/>
           <w14:ligatures w14:val="standard"/>
         </w:rPr>
-        <w:t>Write the report.</w:t>
-      </w:r>
-    </w:p>
-    <w:p>
-      <w:pPr>
-        <w:pStyle w:val="Titledocument"/>
-        <w:ind w:left="708"/>
-        <w:jc w:val="both"/>
+      </w:pPr>
+      <w:r>
         <w:rPr>
           <w:b w:val="0"/>
           <w:bCs/>
@@ -500,28 +497,7 @@
           <w:szCs w:val="22"/>
           <w14:ligatures w14:val="standard"/>
         </w:rPr>
-      </w:pPr>
-      <w:proofErr w:type="spellStart"/>
-      <w:r>
-        <w:rPr>
-          <w:b w:val="0"/>
-          <w:bCs/>
-          <w:sz w:val="22"/>
-          <w:szCs w:val="22"/>
-          <w14:ligatures w14:val="standard"/>
-        </w:rPr>
-        <w:t>Zihan</w:t>
-      </w:r>
-      <w:proofErr w:type="spellEnd"/>
-      <w:r>
-        <w:rPr>
-          <w:b w:val="0"/>
-          <w:bCs/>
-          <w:sz w:val="22"/>
-          <w:szCs w:val="22"/>
-          <w14:ligatures w14:val="standard"/>
-        </w:rPr>
-        <w:t xml:space="preserve"> Huang:</w:t>
+        <w:t>Zihan Huang:</w:t>
       </w:r>
       <w:r>
         <w:rPr>
@@ -1140,7 +1116,6 @@
           <w14:ligatures w14:val="standard"/>
         </w:rPr>
       </w:pPr>
-      <w:proofErr w:type="spellStart"/>
       <w:r>
         <w:rPr>
           <w:rStyle w:val="FirstName"/>
@@ -1148,7 +1123,6 @@
         </w:rPr>
         <w:t>Zihan</w:t>
       </w:r>
-      <w:proofErr w:type="spellEnd"/>
       <w:r>
         <w:rPr>
           <w14:ligatures w14:val="standard"/>
@@ -2731,13 +2705,10 @@
         <w:t>centred</w:t>
       </w:r>
       <w:r>
-        <w:t xml:space="preserve"> around -</w:t>
-      </w:r>
-      <w:r>
-        <w:rPr>
-          <w:b/>
-        </w:rPr>
-        <w:t>0.15</w:t>
+        <w:t xml:space="preserve"> around </w:t>
+      </w:r>
+      <w:r>
+        <w:t>-0.15</w:t>
       </w:r>
       <w:r>
         <w:t xml:space="preserve"> indicting the dataset is slightly biased towards females but the curve resembles </w:t>
@@ -2757,30 +2728,7 @@
         <w:t xml:space="preserve">We are looking for words where the value of </w:t>
       </w:r>
       <w:r>
-        <w:rPr>
-          <w:b/>
-        </w:rPr>
-        <w:t xml:space="preserve">r &gt; </w:t>
-      </w:r>
-      <w:proofErr w:type="gramStart"/>
-      <w:r>
-        <w:rPr>
-          <w:b/>
-        </w:rPr>
-        <w:t>1.4</w:t>
-      </w:r>
-      <w:r>
-        <w:t xml:space="preserve"> ,</w:t>
-      </w:r>
-      <w:proofErr w:type="gramEnd"/>
-      <w:r>
-        <w:t xml:space="preserve"> </w:t>
-      </w:r>
-      <w:r>
-        <w:rPr>
-          <w:b/>
-        </w:rPr>
-        <w:t>r &lt; -14</w:t>
+        <w:t>r &gt; 1.4 , r &lt; -14</w:t>
       </w:r>
       <w:r>
         <w:t xml:space="preserve"> for training the model as they are good discriminant of gender. </w:t>
@@ -2912,29 +2860,19 @@
         <w:pStyle w:val="AbsHead"/>
       </w:pPr>
       <w:r>
-        <w:t xml:space="preserve">Our first attempt involved looking at the different features such as favourites counts, tweet counts, background colour, link colour and even the number of hashtags used per tweet – labels that were easily obtained from the dataset independently to find any indicator that these features correlated with gender. We found that these labels </w:t>
-      </w:r>
-      <w:r>
-        <w:t xml:space="preserve">were not a good discriminant for predicting </w:t>
-      </w:r>
-      <w:proofErr w:type="spellStart"/>
-      <w:proofErr w:type="gramStart"/>
-      <w:r>
-        <w:t>gender.</w:t>
-      </w:r>
-      <w:r>
-        <w:t>We</w:t>
-      </w:r>
-      <w:proofErr w:type="spellEnd"/>
-      <w:proofErr w:type="gramEnd"/>
-      <w:r>
-        <w:t xml:space="preserve"> </w:t>
+        <w:t>Our first attempt involved looking at the different features such as favourites counts, tweet counts, background colour, link colour and even the number of hashtags used per tweet – labels that were easily obtained from the dataset independently to find any indicator that these features correlated with gender. We found that these labels were not a good discriminant for predicting gender.</w:t>
+      </w:r>
+      <w:r>
+        <w:t xml:space="preserve">We </w:t>
       </w:r>
       <w:r>
         <w:t xml:space="preserve">then </w:t>
       </w:r>
       <w:r>
-        <w:t xml:space="preserve">created a bag-of-words algorithm that calculates the frequency of word usages per gender. When run against the test data, the logistic regression model had an accuracy of </w:t>
+        <w:t xml:space="preserve">created a bag-of-words algorithm that calculates the frequency of word </w:t>
+      </w:r>
+      <w:r>
+        <w:t xml:space="preserve">usages per gender. When run against the test data, the logistic regression model had an accuracy of </w:t>
       </w:r>
       <w:r>
         <w:rPr>
@@ -4101,7 +4039,10 @@
         <w:t>bag of wo</w:t>
       </w:r>
       <w:r>
-        <w:t>rds male &amp;</w:t>
+        <w:t xml:space="preserve">rds male </w:t>
+      </w:r>
+      <w:r>
+        <w:t>and</w:t>
       </w:r>
       <w:r>
         <w:t xml:space="preserve"> female which contain </w:t>
@@ -4113,10 +4054,7 @@
         <w:t xml:space="preserve"> words either</w:t>
       </w:r>
       <w:r>
-        <w:t xml:space="preserve"> used by males or female</w:t>
-      </w:r>
-      <w:r>
-        <w:t>s</w:t>
+        <w:t xml:space="preserve"> gender</w:t>
       </w:r>
       <w:r>
         <w:t xml:space="preserve">. </w:t>
@@ -4201,7 +4139,6 @@
       <w:r>
         <w:t xml:space="preserve">a ratio </w:t>
       </w:r>
-      <w:proofErr w:type="spellStart"/>
       <w:r>
         <w:rPr>
           <w:i/>
@@ -4215,7 +4152,6 @@
         </w:rPr>
         <w:t>i</w:t>
       </w:r>
-      <w:proofErr w:type="spellEnd"/>
       <w:r>
         <w:rPr>
           <w:i/>
@@ -4226,7 +4162,6 @@
       <w:r>
         <w:t>(</w:t>
       </w:r>
-      <w:proofErr w:type="spellStart"/>
       <w:r>
         <w:rPr>
           <w:i/>
@@ -4240,7 +4175,6 @@
         </w:rPr>
         <w:t>i</w:t>
       </w:r>
-      <w:proofErr w:type="spellEnd"/>
       <w:r>
         <w:rPr>
           <w:b/>
@@ -4248,21 +4182,13 @@
         <w:t xml:space="preserve"> </w:t>
       </w:r>
       <w:r>
-        <w:t xml:space="preserve">= </w:t>
-      </w:r>
-      <w:proofErr w:type="spellStart"/>
-      <w:r>
-        <w:t>count_</w:t>
-      </w:r>
-      <w:proofErr w:type="gramStart"/>
-      <w:r>
-        <w:t>Male</w:t>
-      </w:r>
-      <w:proofErr w:type="spellEnd"/>
-      <w:r>
-        <w:t>(</w:t>
-      </w:r>
-      <w:proofErr w:type="gramEnd"/>
+        <w:t>= count_</w:t>
+      </w:r>
+      <w:bookmarkStart w:id="1" w:name="_GoBack"/>
+      <w:bookmarkEnd w:id="1"/>
+      <w:r>
+        <w:t>Male(</w:t>
+      </w:r>
       <w:r>
         <w:rPr>
           <w:i/>
@@ -4277,15 +4203,7 @@
         <w:t>i</w:t>
       </w:r>
       <w:r>
-        <w:t xml:space="preserve">) / </w:t>
-      </w:r>
-      <w:proofErr w:type="spellStart"/>
-      <w:r>
-        <w:t>count_Female</w:t>
-      </w:r>
-      <w:proofErr w:type="spellEnd"/>
-      <w:r>
-        <w:t>(</w:t>
+        <w:t>) / count_Female(</w:t>
       </w:r>
       <w:r>
         <w:rPr>
@@ -4425,6 +4343,7 @@
       <w:r>
         <w:rPr>
           <w:b/>
+          <w:noProof/>
         </w:rPr>
         <w:object w:dxaOrig="9240" w:dyaOrig="1900" w14:anchorId="5F0FB0D3">
           <v:shapetype id="_x0000_t75" coordsize="21600,21600" o:spt="75" o:preferrelative="t" path="m@4@5l@4@11@9@11@9@5xe" filled="f" stroked="f">
@@ -4446,10 +4365,10 @@
             <v:path o:extrusionok="f" gradientshapeok="t" o:connecttype="rect"/>
             <o:lock v:ext="edit" aspectratio="t"/>
           </v:shapetype>
-          <v:shape id="_x0000_i1031" type="#_x0000_t75" style="width:462pt;height:94.65pt" o:ole="">
+          <v:shape id="_x0000_i1025" type="#_x0000_t75" alt="" style="width:462pt;height:95pt;mso-width-percent:0;mso-height-percent:0;mso-width-percent:0;mso-height-percent:0" o:ole="">
             <v:imagedata r:id="rId32" o:title=""/>
           </v:shape>
-          <o:OLEObject Type="Embed" ProgID="Word.Document.12" ShapeID="_x0000_i1031" DrawAspect="Content" ObjectID="_1606593064" r:id="rId33">
+          <o:OLEObject Type="Embed" ProgID="Word.Document.12" ShapeID="_x0000_i1025" DrawAspect="Content" ObjectID="_1606594814" r:id="rId33">
             <o:FieldCodes>\s</o:FieldCodes>
           </o:OLEObject>
         </w:object>
@@ -4705,7 +4624,6 @@
         <w:pStyle w:val="AbsHead"/>
       </w:pPr>
       <w:r>
-        <w:lastRenderedPageBreak/>
         <w:t>6</w:t>
       </w:r>
       <w:r>
@@ -4726,6 +4644,7 @@
         <w:pStyle w:val="AbsHead"/>
       </w:pPr>
       <w:r>
+        <w:lastRenderedPageBreak/>
         <w:t>The</w:t>
       </w:r>
       <w:r>
@@ -4791,47 +4710,7 @@
         <w:t xml:space="preserve">   </w:t>
       </w:r>
       <w:r>
-        <w:t xml:space="preserve"> </w:t>
-      </w:r>
-      <w:proofErr w:type="spellStart"/>
-      <w:r>
-        <w:t>Jianle</w:t>
-      </w:r>
-      <w:proofErr w:type="spellEnd"/>
-      <w:r>
-        <w:t xml:space="preserve"> Chen, </w:t>
-      </w:r>
-      <w:proofErr w:type="spellStart"/>
-      <w:r>
-        <w:t>Tianqi</w:t>
-      </w:r>
-      <w:proofErr w:type="spellEnd"/>
-      <w:r>
-        <w:t xml:space="preserve"> Xiao, </w:t>
-      </w:r>
-      <w:proofErr w:type="spellStart"/>
-      <w:r>
-        <w:t>Jie</w:t>
-      </w:r>
-      <w:proofErr w:type="spellEnd"/>
-      <w:r>
-        <w:t xml:space="preserve"> Sheng and A. </w:t>
-      </w:r>
-      <w:proofErr w:type="spellStart"/>
-      <w:r>
-        <w:t>Teredesai</w:t>
-      </w:r>
-      <w:proofErr w:type="spellEnd"/>
-      <w:r>
-        <w:t xml:space="preserve">, "Gender prediction on a </w:t>
-      </w:r>
-      <w:proofErr w:type="gramStart"/>
-      <w:r>
-        <w:t>real life</w:t>
-      </w:r>
-      <w:proofErr w:type="gramEnd"/>
-      <w:r>
-        <w:t xml:space="preserve"> blog data set using LSI and KNN," 2017 IEEE 7th Annual Computing and Communication Workshop and Conference (CCWC), Las Vegas, NV, 2017, pp. 1-6.</w:t>
+        <w:t xml:space="preserve"> Jianle Chen, Tianqi Xiao, Jie Sheng and A. Teredesai, "Gender prediction on a real life blog data set using LSI and KNN," 2017 IEEE 7th Annual Computing and Communication Workshop and Conference (CCWC), Las Vegas, NV, 2017, pp. 1-6.</w:t>
       </w:r>
     </w:p>
     <w:p>
@@ -4845,23 +4724,7 @@
         <w:t xml:space="preserve">   </w:t>
       </w:r>
       <w:r>
-        <w:t xml:space="preserve">I. </w:t>
-      </w:r>
-      <w:proofErr w:type="spellStart"/>
-      <w:r>
-        <w:t>Rish</w:t>
-      </w:r>
-      <w:proofErr w:type="spellEnd"/>
-      <w:r>
-        <w:t xml:space="preserve">, “An Empirical Study of the </w:t>
-      </w:r>
-      <w:proofErr w:type="spellStart"/>
-      <w:r>
-        <w:t>Naïve</w:t>
-      </w:r>
-      <w:proofErr w:type="spellEnd"/>
-      <w:r>
-        <w:t xml:space="preserve"> Bayes Classifier”, In Proceedings of the IJCAI-01 Workshop on Empirical Methods in Artificial Intelligence, Vol. 3, Issue 22, pp. 41-46, 2001. </w:t>
+        <w:t xml:space="preserve">I. Rish, “An Empirical Study of the Naïve Bayes Classifier”, In Proceedings of the IJCAI-01 Workshop on Empirical Methods in Artificial Intelligence, Vol. 3, Issue 22, pp. 41-46, 2001. </w:t>
       </w:r>
     </w:p>
     <w:p>
@@ -4875,23 +4738,7 @@
         <w:t xml:space="preserve">  </w:t>
       </w:r>
       <w:r>
-        <w:t xml:space="preserve">B.E. </w:t>
-      </w:r>
-      <w:proofErr w:type="spellStart"/>
-      <w:r>
-        <w:t>Boser</w:t>
-      </w:r>
-      <w:proofErr w:type="spellEnd"/>
-      <w:r>
-        <w:t xml:space="preserve">, I.M. Guyon, and V.N. </w:t>
-      </w:r>
-      <w:proofErr w:type="spellStart"/>
-      <w:r>
-        <w:t>Vapnik</w:t>
-      </w:r>
-      <w:proofErr w:type="spellEnd"/>
-      <w:r>
-        <w:t>, “A training algorithm for optimal margin classifiers”, COLT '92 Proceedings of the fifth annual workshop on Computational learning theory, pp. 144-152, Pittsburgh, Pennsylvania, USA, July 27 - 29, 1992.</w:t>
+        <w:t>B.E. Boser, I.M. Guyon, and V.N. Vapnik, “A training algorithm for optimal margin classifiers”, COLT '92 Proceedings of the fifth annual workshop on Computational learning theory, pp. 144-152, Pittsburgh, Pennsylvania, USA, July 27 - 29, 1992.</w:t>
       </w:r>
     </w:p>
     <w:p>
@@ -4925,47 +4772,7 @@
         <w:t xml:space="preserve">  </w:t>
       </w:r>
       <w:r>
-        <w:t xml:space="preserve"> </w:t>
-      </w:r>
-      <w:proofErr w:type="spellStart"/>
-      <w:r>
-        <w:t>Delip</w:t>
-      </w:r>
-      <w:proofErr w:type="spellEnd"/>
-      <w:r>
-        <w:t xml:space="preserve"> Rao, David </w:t>
-      </w:r>
-      <w:proofErr w:type="spellStart"/>
-      <w:r>
-        <w:t>Yarowsky</w:t>
-      </w:r>
-      <w:proofErr w:type="spellEnd"/>
-      <w:r>
-        <w:t xml:space="preserve">, Abhishek </w:t>
-      </w:r>
-      <w:proofErr w:type="spellStart"/>
-      <w:r>
-        <w:t>Shreevats</w:t>
-      </w:r>
-      <w:proofErr w:type="spellEnd"/>
-      <w:r>
-        <w:t xml:space="preserve">, and </w:t>
-      </w:r>
-      <w:proofErr w:type="spellStart"/>
-      <w:r>
-        <w:t>Manaswi</w:t>
-      </w:r>
-      <w:proofErr w:type="spellEnd"/>
-      <w:r>
-        <w:t xml:space="preserve"> Gupta. 2010. Classifying latent user attributes in Twitter. In 2nd International Workshop on Search and Mining </w:t>
-      </w:r>
-      <w:proofErr w:type="spellStart"/>
-      <w:r>
-        <w:t>UserGenerated</w:t>
-      </w:r>
-      <w:proofErr w:type="spellEnd"/>
-      <w:r>
-        <w:t xml:space="preserve"> Content. ACM.</w:t>
+        <w:t xml:space="preserve"> Delip Rao, David Yarowsky, Abhishek Shreevats, and Manaswi Gupta. 2010. Classifying latent user attributes in Twitter. In 2nd International Workshop on Search and Mining UserGenerated Content. ACM.</w:t>
       </w:r>
       <w:r>
         <w:t xml:space="preserve"> </w:t>
@@ -4988,15 +4795,7 @@
         <w:t xml:space="preserve">  </w:t>
       </w:r>
       <w:r>
-        <w:t xml:space="preserve">Burger, J.D., Henderson, J., Kim, G. and </w:t>
-      </w:r>
-      <w:proofErr w:type="spellStart"/>
-      <w:r>
-        <w:t>Zarrella</w:t>
-      </w:r>
-      <w:proofErr w:type="spellEnd"/>
-      <w:r>
-        <w:t>, G., 2011, July. Discriminating gender on Twitter. In Proceedings of the conference on empirical methods in natural language processing (pp. 1301-1309). Association for Computational Linguistics.</w:t>
+        <w:t>Burger, J.D., Henderson, J., Kim, G. and Zarrella, G., 2011, July. Discriminating gender on Twitter. In Proceedings of the conference on empirical methods in natural language processing (pp. 1301-1309). Association for Computational Linguistics.</w:t>
       </w:r>
     </w:p>
     <w:p>
@@ -5903,16 +5702,8 @@
       <w:rPr>
         <w:rFonts w:ascii="Linux Biolinum" w:hAnsi="Linux Biolinum" w:cs="Linux Biolinum"/>
       </w:rPr>
-      <w:t xml:space="preserve">TCD’17, Dec 2018, Dublin, </w:t>
+      <w:t>TCD’17, Dec 2018, Dublin, Ireland</w:t>
     </w:r>
-    <w:r>
-      <w:rPr>
-        <w:rFonts w:ascii="Linux Biolinum" w:hAnsi="Linux Biolinum" w:cs="Linux Biolinum"/>
-      </w:rPr>
-      <w:t>Ireland</w:t>
-    </w:r>
-    <w:bookmarkStart w:id="1" w:name="_GoBack"/>
-    <w:bookmarkEnd w:id="1"/>
   </w:p>
 </w:hdr>
 </file>
@@ -9424,6 +9215,7 @@
   <w:style w:type="character" w:default="1" w:styleId="DefaultParagraphFont">
     <w:name w:val="Default Paragraph Font"/>
     <w:uiPriority w:val="1"/>
+    <w:semiHidden/>
     <w:unhideWhenUsed/>
   </w:style>
   <w:style w:type="table" w:default="1" w:styleId="TableNormal">
@@ -17419,7 +17211,7 @@
 </file>
 
 <file path=customXml/itemProps2.xml><?xml version="1.0" encoding="utf-8"?>
-<ds:datastoreItem xmlns:ds="http://schemas.openxmlformats.org/officeDocument/2006/customXml" ds:itemID="{3B278DA2-D6CB-4633-AF42-1481BF25666F}">
+<ds:datastoreItem xmlns:ds="http://schemas.openxmlformats.org/officeDocument/2006/customXml" ds:itemID="{048F85EB-CF37-4248-BDA6-937724115AB4}">
   <ds:schemaRefs>
     <ds:schemaRef ds:uri="http://schemas.openxmlformats.org/officeDocument/2006/bibliography"/>
   </ds:schemaRefs>

</xml_diff>

<commit_message>
Changes to description after venns diagram
</commit_message>
<xml_diff>
--- a/ML--1819-task-107--team-09.docx
+++ b/ML--1819-task-107--team-09.docx
@@ -2762,12 +2762,7 @@
         <w:t>1.4,</w:t>
       </w:r>
       <w:r>
-        <w:t xml:space="preserve"> </w:t>
-      </w:r>
-      <w:bookmarkStart w:id="1" w:name="_GoBack"/>
-      <w:bookmarkEnd w:id="1"/>
-      <w:r>
-        <w:t xml:space="preserve">r &lt; -14 for training the model as they are good discriminant of gender. </w:t>
+        <w:t xml:space="preserve"> r &lt; -14 for training the model as they are good discriminant of gender. </w:t>
       </w:r>
     </w:p>
     <w:p>
@@ -2896,10 +2891,7 @@
         <w:pStyle w:val="AbsHead"/>
       </w:pPr>
       <w:r>
-        <w:t xml:space="preserve">Our first attempt involved looking at the different features such as favourites counts, tweet counts, background colour, link colour and even the number of hashtags used per tweet – labels that were easily obtained from the dataset independently to find any indicator that these features correlated with gender. We found that these labels </w:t>
-      </w:r>
-      <w:r>
-        <w:t xml:space="preserve">were not a good discriminant for predicting </w:t>
+        <w:t xml:space="preserve">Our first attempt involved looking at the different features such as favourites counts, tweet counts, background colour, link colour and even the number of hashtags used per tweet – labels that were easily obtained from the dataset independently to find any indicator that these features correlated with gender. We found that these labels were not a good discriminant for predicting </w:t>
       </w:r>
       <w:proofErr w:type="spellStart"/>
       <w:proofErr w:type="gramStart"/>
@@ -2918,7 +2910,10 @@
         <w:t xml:space="preserve">then </w:t>
       </w:r>
       <w:r>
-        <w:t xml:space="preserve">created a bag-of-words algorithm that calculates the frequency of word usages per gender. When run against the test data, the logistic regression model had an accuracy of </w:t>
+        <w:t xml:space="preserve">created a bag-of-words algorithm that calculates the frequency of word </w:t>
+      </w:r>
+      <w:r>
+        <w:t xml:space="preserve">usages per gender. When run against the test data, the logistic regression model had an accuracy of </w:t>
       </w:r>
       <w:r>
         <w:rPr>
@@ -4068,7 +4063,13 @@
         <w:t xml:space="preserve">o </w:t>
       </w:r>
       <w:r>
-        <w:t xml:space="preserve">select common words with </w:t>
+        <w:t>select common words</w:t>
+      </w:r>
+      <w:r>
+        <w:t xml:space="preserve"> (C)</w:t>
+      </w:r>
+      <w:r>
+        <w:t xml:space="preserve"> with </w:t>
       </w:r>
       <w:r>
         <w:t xml:space="preserve">a </w:t>
@@ -4125,6 +4126,7 @@
       <w:r>
         <w:t xml:space="preserve">in the common word list </w:t>
       </w:r>
+      <w:proofErr w:type="spellStart"/>
       <w:r>
         <w:rPr>
           <w:i/>
@@ -4136,48 +4138,56 @@
           <w:i/>
           <w:vertAlign w:val="subscript"/>
         </w:rPr>
-        <w:t xml:space="preserve"> </w:t>
-      </w:r>
-      <w:r>
-        <w:t xml:space="preserve">a ratio </w:t>
-      </w:r>
-      <w:proofErr w:type="spellStart"/>
-      <w:r>
-        <w:rPr>
-          <w:i/>
-        </w:rPr>
-        <w:t>r</w:t>
-      </w:r>
+        <w:t>c</w:t>
+      </w:r>
+      <w:proofErr w:type="spellEnd"/>
       <w:r>
         <w:rPr>
           <w:i/>
           <w:vertAlign w:val="subscript"/>
         </w:rPr>
-        <w:t>i</w:t>
-      </w:r>
-      <w:proofErr w:type="spellEnd"/>
+        <w:t xml:space="preserve"> </w:t>
+      </w:r>
+      <w:r>
+        <w:t xml:space="preserve">a ratio </w:t>
+      </w:r>
+      <w:proofErr w:type="spellStart"/>
+      <w:r>
+        <w:rPr>
+          <w:i/>
+        </w:rPr>
+        <w:t>r</w:t>
+      </w:r>
       <w:r>
         <w:rPr>
           <w:i/>
           <w:vertAlign w:val="subscript"/>
         </w:rPr>
-        <w:t xml:space="preserve"> </w:t>
-      </w:r>
-      <w:r>
-        <w:t>(</w:t>
-      </w:r>
-      <w:proofErr w:type="spellStart"/>
-      <w:r>
-        <w:rPr>
-          <w:i/>
-        </w:rPr>
-        <w:t>r</w:t>
-      </w:r>
+        <w:t>i</w:t>
+      </w:r>
+      <w:proofErr w:type="spellEnd"/>
       <w:r>
         <w:rPr>
           <w:i/>
           <w:vertAlign w:val="subscript"/>
         </w:rPr>
+        <w:t xml:space="preserve"> </w:t>
+      </w:r>
+      <w:r>
+        <w:t>(</w:t>
+      </w:r>
+      <w:proofErr w:type="spellStart"/>
+      <w:r>
+        <w:rPr>
+          <w:i/>
+        </w:rPr>
+        <w:t>r</w:t>
+      </w:r>
+      <w:r>
+        <w:rPr>
+          <w:i/>
+          <w:vertAlign w:val="subscript"/>
+        </w:rPr>
         <w:t>i</w:t>
       </w:r>
       <w:proofErr w:type="spellEnd"/>
@@ -4192,17 +4202,12 @@
       </w:r>
       <w:proofErr w:type="spellStart"/>
       <w:r>
-        <w:t>count_</w:t>
-      </w:r>
-      <w:proofErr w:type="gramStart"/>
-      <w:r>
-        <w:t>Male</w:t>
+        <w:t>count_Male</w:t>
       </w:r>
       <w:proofErr w:type="spellEnd"/>
       <w:r>
         <w:t>(</w:t>
       </w:r>
-      <w:proofErr w:type="gramEnd"/>
       <w:r>
         <w:rPr>
           <w:i/>
@@ -4268,8 +4273,10 @@
         <w:t>times</w:t>
       </w:r>
       <w:r>
-        <w:t xml:space="preserve"> and</w:t>
-      </w:r>
+        <w:t xml:space="preserve"> </w:t>
+      </w:r>
+      <w:bookmarkStart w:id="1" w:name="_GoBack"/>
+      <w:bookmarkEnd w:id="1"/>
       <w:r>
         <w:t xml:space="preserve"> the word is used by male and</w:t>
       </w:r>
@@ -4645,7 +4652,6 @@
         <w:pStyle w:val="AbsHead"/>
       </w:pPr>
       <w:r>
-        <w:lastRenderedPageBreak/>
         <w:t>6</w:t>
       </w:r>
       <w:r>
@@ -4666,6 +4672,7 @@
         <w:pStyle w:val="AbsHead"/>
       </w:pPr>
       <w:r>
+        <w:lastRenderedPageBreak/>
         <w:t>The</w:t>
       </w:r>
       <w:r>
@@ -17332,7 +17339,7 @@
 </file>
 
 <file path=customXml/itemProps2.xml><?xml version="1.0" encoding="utf-8"?>
-<ds:datastoreItem xmlns:ds="http://schemas.openxmlformats.org/officeDocument/2006/customXml" ds:itemID="{8B509B17-E90F-4E7A-8ECA-BBF3AEC8FD48}">
+<ds:datastoreItem xmlns:ds="http://schemas.openxmlformats.org/officeDocument/2006/customXml" ds:itemID="{044152B3-22EB-8740-B266-88B32B393347}">
   <ds:schemaRefs>
     <ds:schemaRef ds:uri="http://schemas.openxmlformats.org/officeDocument/2006/bibliography"/>
   </ds:schemaRefs>

</xml_diff>